<commit_message>
TrainModel is ok; TrainModelUp2Down2 is ok; TrainModelTest is ok, and which is training SpringModel;
</commit_message>
<xml_diff>
--- a/Files/无为.docx
+++ b/Files/无为.docx
@@ -2,6 +2,2523 @@
 <file path=word/document.xml><?xml version="1.0" encoding="utf-8"?>
 <w:document xmlns:ve="http://schemas.openxmlformats.org/markup-compatibility/2006" xmlns:o="urn:schemas-microsoft-com:office:office" xmlns:r="http://schemas.openxmlformats.org/officeDocument/2006/relationships" xmlns:m="http://schemas.openxmlformats.org/officeDocument/2006/math" xmlns:v="urn:schemas-microsoft-com:vml" xmlns:wp="http://schemas.openxmlformats.org/drawingml/2006/wordprocessingDrawing" xmlns:w10="urn:schemas-microsoft-com:office:word" xmlns:w="http://schemas.openxmlformats.org/wordprocessingml/2006/main" xmlns:wne="http://schemas.microsoft.com/office/word/2006/wordml">
   <w:body>
+    <w:p>
+      <w:pPr>
+        <w:pStyle w:val="a5"/>
+        <w:shd w:val="clear" w:color="auto" w:fill="FFFFFF"/>
+        <w:spacing w:before="0" w:beforeAutospacing="0" w:after="0" w:afterAutospacing="0" w:line="384" w:lineRule="atLeast"/>
+        <w:rPr>
+          <w:rFonts w:ascii="微软雅黑" w:eastAsia="微软雅黑" w:hAnsi="微软雅黑"/>
+          <w:color w:val="3E3E3E"/>
+        </w:rPr>
+      </w:pPr>
+      <w:r>
+        <w:rPr>
+          <w:rStyle w:val="a6"/>
+          <w:rFonts w:ascii="微软雅黑" w:eastAsia="微软雅黑" w:hAnsi="微软雅黑" w:hint="eastAsia"/>
+          <w:color w:val="888888"/>
+          <w:sz w:val="21"/>
+          <w:szCs w:val="21"/>
+        </w:rPr>
+        <w:t>1、交朋友的标准是什么？</w:t>
+      </w:r>
+      <w:r>
+        <w:rPr>
+          <w:rFonts w:ascii="微软雅黑" w:eastAsia="微软雅黑" w:hAnsi="微软雅黑" w:hint="eastAsia"/>
+          <w:color w:val="3E3E3E"/>
+          <w:sz w:val="21"/>
+          <w:szCs w:val="21"/>
+        </w:rPr>
+        <w:br/>
+      </w:r>
+    </w:p>
+    <w:p>
+      <w:pPr>
+        <w:pStyle w:val="a5"/>
+        <w:shd w:val="clear" w:color="auto" w:fill="FFFFFF"/>
+        <w:spacing w:before="0" w:beforeAutospacing="0" w:after="0" w:afterAutospacing="0" w:line="384" w:lineRule="atLeast"/>
+        <w:rPr>
+          <w:rFonts w:ascii="微软雅黑" w:eastAsia="微软雅黑" w:hAnsi="微软雅黑" w:hint="eastAsia"/>
+          <w:color w:val="3E3E3E"/>
+        </w:rPr>
+      </w:pPr>
+      <w:r>
+        <w:rPr>
+          <w:rFonts w:ascii="微软雅黑" w:eastAsia="微软雅黑" w:hAnsi="微软雅黑" w:hint="eastAsia"/>
+          <w:color w:val="3E3E3E"/>
+          <w:sz w:val="21"/>
+          <w:szCs w:val="21"/>
+        </w:rPr>
+        <w:t>答：出世的智者，入世的强者，或者正常而阳光的普通人。</w:t>
+      </w:r>
+    </w:p>
+    <w:p>
+      <w:pPr>
+        <w:pStyle w:val="a5"/>
+        <w:shd w:val="clear" w:color="auto" w:fill="FFFFFF"/>
+        <w:spacing w:before="0" w:beforeAutospacing="0" w:after="0" w:afterAutospacing="0" w:line="384" w:lineRule="atLeast"/>
+        <w:rPr>
+          <w:rFonts w:ascii="微软雅黑" w:eastAsia="微软雅黑" w:hAnsi="微软雅黑" w:hint="eastAsia"/>
+          <w:color w:val="3E3E3E"/>
+        </w:rPr>
+      </w:pPr>
+    </w:p>
+    <w:p>
+      <w:pPr>
+        <w:pStyle w:val="a5"/>
+        <w:shd w:val="clear" w:color="auto" w:fill="FFFFFF"/>
+        <w:spacing w:before="0" w:beforeAutospacing="0" w:after="0" w:afterAutospacing="0" w:line="384" w:lineRule="atLeast"/>
+        <w:rPr>
+          <w:rFonts w:ascii="微软雅黑" w:eastAsia="微软雅黑" w:hAnsi="微软雅黑" w:hint="eastAsia"/>
+          <w:color w:val="3E3E3E"/>
+        </w:rPr>
+      </w:pPr>
+      <w:r>
+        <w:rPr>
+          <w:rStyle w:val="a6"/>
+          <w:rFonts w:ascii="微软雅黑" w:eastAsia="微软雅黑" w:hAnsi="微软雅黑" w:hint="eastAsia"/>
+          <w:color w:val="888888"/>
+          <w:sz w:val="21"/>
+          <w:szCs w:val="21"/>
+        </w:rPr>
+        <w:t>2、男性更看重女性的身材、脸蛋，还是思想？</w:t>
+      </w:r>
+    </w:p>
+    <w:p>
+      <w:pPr>
+        <w:pStyle w:val="a5"/>
+        <w:shd w:val="clear" w:color="auto" w:fill="FFFFFF"/>
+        <w:spacing w:before="0" w:beforeAutospacing="0" w:after="0" w:afterAutospacing="0" w:line="384" w:lineRule="atLeast"/>
+        <w:rPr>
+          <w:rFonts w:ascii="微软雅黑" w:eastAsia="微软雅黑" w:hAnsi="微软雅黑" w:hint="eastAsia"/>
+          <w:color w:val="3E3E3E"/>
+        </w:rPr>
+      </w:pPr>
+      <w:r>
+        <w:rPr>
+          <w:rFonts w:ascii="微软雅黑" w:eastAsia="微软雅黑" w:hAnsi="微软雅黑" w:hint="eastAsia"/>
+          <w:color w:val="3E3E3E"/>
+          <w:sz w:val="21"/>
+          <w:szCs w:val="21"/>
+        </w:rPr>
+        <w:t>答：脸蛋和身材决定了我是否想去了解她的思想，思想决定了我是否会一票否决掉她的脸蛋和身材。</w:t>
+      </w:r>
+    </w:p>
+    <w:p>
+      <w:pPr>
+        <w:pStyle w:val="a5"/>
+        <w:shd w:val="clear" w:color="auto" w:fill="FFFFFF"/>
+        <w:spacing w:before="0" w:beforeAutospacing="0" w:after="0" w:afterAutospacing="0" w:line="384" w:lineRule="atLeast"/>
+        <w:rPr>
+          <w:rFonts w:ascii="微软雅黑" w:eastAsia="微软雅黑" w:hAnsi="微软雅黑" w:hint="eastAsia"/>
+          <w:color w:val="3E3E3E"/>
+        </w:rPr>
+      </w:pPr>
+    </w:p>
+    <w:p>
+      <w:pPr>
+        <w:pStyle w:val="a5"/>
+        <w:shd w:val="clear" w:color="auto" w:fill="FFFFFF"/>
+        <w:spacing w:before="0" w:beforeAutospacing="0" w:after="0" w:afterAutospacing="0" w:line="384" w:lineRule="atLeast"/>
+        <w:rPr>
+          <w:rFonts w:ascii="微软雅黑" w:eastAsia="微软雅黑" w:hAnsi="微软雅黑" w:hint="eastAsia"/>
+          <w:color w:val="3E3E3E"/>
+        </w:rPr>
+      </w:pPr>
+      <w:r>
+        <w:rPr>
+          <w:rStyle w:val="a6"/>
+          <w:rFonts w:ascii="微软雅黑" w:eastAsia="微软雅黑" w:hAnsi="微软雅黑" w:hint="eastAsia"/>
+          <w:color w:val="888888"/>
+          <w:sz w:val="21"/>
+          <w:szCs w:val="21"/>
+        </w:rPr>
+        <w:t>3、“别让孩子输在起跑线上”有道理吗？</w:t>
+      </w:r>
+    </w:p>
+    <w:p>
+      <w:pPr>
+        <w:pStyle w:val="a5"/>
+        <w:shd w:val="clear" w:color="auto" w:fill="FFFFFF"/>
+        <w:spacing w:before="0" w:beforeAutospacing="0" w:after="0" w:afterAutospacing="0" w:line="384" w:lineRule="atLeast"/>
+        <w:rPr>
+          <w:rFonts w:ascii="微软雅黑" w:eastAsia="微软雅黑" w:hAnsi="微软雅黑" w:hint="eastAsia"/>
+          <w:color w:val="3E3E3E"/>
+        </w:rPr>
+      </w:pPr>
+      <w:r>
+        <w:rPr>
+          <w:rFonts w:ascii="微软雅黑" w:eastAsia="微软雅黑" w:hAnsi="微软雅黑" w:hint="eastAsia"/>
+          <w:color w:val="3E3E3E"/>
+          <w:sz w:val="21"/>
+          <w:szCs w:val="21"/>
+        </w:rPr>
+        <w:t>答：一辈子都要和别人去比较，是人生悲剧的源头。</w:t>
+      </w:r>
+    </w:p>
+    <w:p>
+      <w:pPr>
+        <w:pStyle w:val="a5"/>
+        <w:shd w:val="clear" w:color="auto" w:fill="FFFFFF"/>
+        <w:spacing w:before="0" w:beforeAutospacing="0" w:after="0" w:afterAutospacing="0" w:line="384" w:lineRule="atLeast"/>
+        <w:rPr>
+          <w:rFonts w:ascii="微软雅黑" w:eastAsia="微软雅黑" w:hAnsi="微软雅黑" w:hint="eastAsia"/>
+          <w:color w:val="3E3E3E"/>
+        </w:rPr>
+      </w:pPr>
+    </w:p>
+    <w:p>
+      <w:pPr>
+        <w:pStyle w:val="a5"/>
+        <w:shd w:val="clear" w:color="auto" w:fill="FFFFFF"/>
+        <w:spacing w:before="0" w:beforeAutospacing="0" w:after="0" w:afterAutospacing="0" w:line="384" w:lineRule="atLeast"/>
+        <w:rPr>
+          <w:rFonts w:ascii="微软雅黑" w:eastAsia="微软雅黑" w:hAnsi="微软雅黑" w:hint="eastAsia"/>
+          <w:color w:val="3E3E3E"/>
+        </w:rPr>
+      </w:pPr>
+      <w:r>
+        <w:rPr>
+          <w:rStyle w:val="a6"/>
+          <w:rFonts w:ascii="微软雅黑" w:eastAsia="微软雅黑" w:hAnsi="微软雅黑" w:hint="eastAsia"/>
+          <w:color w:val="888888"/>
+          <w:sz w:val="21"/>
+          <w:szCs w:val="21"/>
+        </w:rPr>
+        <w:t>4、做哪些事情可以提升生活品质？</w:t>
+      </w:r>
+    </w:p>
+    <w:p>
+      <w:pPr>
+        <w:pStyle w:val="a5"/>
+        <w:shd w:val="clear" w:color="auto" w:fill="FFFFFF"/>
+        <w:spacing w:before="0" w:beforeAutospacing="0" w:after="0" w:afterAutospacing="0" w:line="384" w:lineRule="atLeast"/>
+        <w:rPr>
+          <w:rFonts w:ascii="微软雅黑" w:eastAsia="微软雅黑" w:hAnsi="微软雅黑" w:hint="eastAsia"/>
+          <w:color w:val="3E3E3E"/>
+        </w:rPr>
+      </w:pPr>
+      <w:r>
+        <w:rPr>
+          <w:rFonts w:ascii="微软雅黑" w:eastAsia="微软雅黑" w:hAnsi="微软雅黑" w:hint="eastAsia"/>
+          <w:color w:val="3E3E3E"/>
+          <w:sz w:val="21"/>
+          <w:szCs w:val="21"/>
+        </w:rPr>
+        <w:t>答：定期扔东西。</w:t>
+      </w:r>
+    </w:p>
+    <w:p>
+      <w:pPr>
+        <w:pStyle w:val="a5"/>
+        <w:shd w:val="clear" w:color="auto" w:fill="FFFFFF"/>
+        <w:spacing w:before="0" w:beforeAutospacing="0" w:after="0" w:afterAutospacing="0" w:line="384" w:lineRule="atLeast"/>
+        <w:rPr>
+          <w:rFonts w:ascii="微软雅黑" w:eastAsia="微软雅黑" w:hAnsi="微软雅黑" w:hint="eastAsia"/>
+          <w:color w:val="3E3E3E"/>
+        </w:rPr>
+      </w:pPr>
+    </w:p>
+    <w:p>
+      <w:pPr>
+        <w:pStyle w:val="a5"/>
+        <w:shd w:val="clear" w:color="auto" w:fill="FFFFFF"/>
+        <w:spacing w:before="0" w:beforeAutospacing="0" w:after="0" w:afterAutospacing="0" w:line="384" w:lineRule="atLeast"/>
+        <w:rPr>
+          <w:rFonts w:ascii="微软雅黑" w:eastAsia="微软雅黑" w:hAnsi="微软雅黑" w:hint="eastAsia"/>
+          <w:color w:val="3E3E3E"/>
+        </w:rPr>
+      </w:pPr>
+      <w:r>
+        <w:rPr>
+          <w:rStyle w:val="a6"/>
+          <w:rFonts w:ascii="微软雅黑" w:eastAsia="微软雅黑" w:hAnsi="微软雅黑" w:hint="eastAsia"/>
+          <w:color w:val="888888"/>
+          <w:sz w:val="21"/>
+          <w:szCs w:val="21"/>
+        </w:rPr>
+        <w:t>5、结婚以后两个人在一起最重要的是什么？</w:t>
+      </w:r>
+    </w:p>
+    <w:p>
+      <w:pPr>
+        <w:pStyle w:val="a5"/>
+        <w:shd w:val="clear" w:color="auto" w:fill="FFFFFF"/>
+        <w:spacing w:before="0" w:beforeAutospacing="0" w:after="0" w:afterAutospacing="0" w:line="384" w:lineRule="atLeast"/>
+        <w:rPr>
+          <w:rFonts w:ascii="微软雅黑" w:eastAsia="微软雅黑" w:hAnsi="微软雅黑" w:hint="eastAsia"/>
+          <w:color w:val="3E3E3E"/>
+        </w:rPr>
+      </w:pPr>
+      <w:r>
+        <w:rPr>
+          <w:rFonts w:ascii="微软雅黑" w:eastAsia="微软雅黑" w:hAnsi="微软雅黑" w:hint="eastAsia"/>
+          <w:color w:val="3E3E3E"/>
+          <w:sz w:val="21"/>
+          <w:szCs w:val="21"/>
+        </w:rPr>
+        <w:t>答：就当这婚还没结。</w:t>
+      </w:r>
+    </w:p>
+    <w:p>
+      <w:pPr>
+        <w:pStyle w:val="a5"/>
+        <w:shd w:val="clear" w:color="auto" w:fill="FFFFFF"/>
+        <w:spacing w:before="0" w:beforeAutospacing="0" w:after="0" w:afterAutospacing="0" w:line="384" w:lineRule="atLeast"/>
+        <w:rPr>
+          <w:rFonts w:ascii="微软雅黑" w:eastAsia="微软雅黑" w:hAnsi="微软雅黑" w:hint="eastAsia"/>
+          <w:color w:val="3E3E3E"/>
+        </w:rPr>
+      </w:pPr>
+    </w:p>
+    <w:p>
+      <w:pPr>
+        <w:pStyle w:val="a5"/>
+        <w:shd w:val="clear" w:color="auto" w:fill="FFFFFF"/>
+        <w:spacing w:before="0" w:beforeAutospacing="0" w:after="0" w:afterAutospacing="0" w:line="384" w:lineRule="atLeast"/>
+        <w:rPr>
+          <w:rFonts w:ascii="微软雅黑" w:eastAsia="微软雅黑" w:hAnsi="微软雅黑" w:hint="eastAsia"/>
+          <w:color w:val="3E3E3E"/>
+        </w:rPr>
+      </w:pPr>
+      <w:r>
+        <w:rPr>
+          <w:rStyle w:val="a6"/>
+          <w:rFonts w:ascii="微软雅黑" w:eastAsia="微软雅黑" w:hAnsi="微软雅黑" w:hint="eastAsia"/>
+          <w:color w:val="888888"/>
+          <w:sz w:val="21"/>
+          <w:szCs w:val="21"/>
+        </w:rPr>
+        <w:t>6、怎么反驳“你行你上啊”的逻辑？</w:t>
+      </w:r>
+    </w:p>
+    <w:p>
+      <w:pPr>
+        <w:pStyle w:val="a5"/>
+        <w:shd w:val="clear" w:color="auto" w:fill="FFFFFF"/>
+        <w:spacing w:before="0" w:beforeAutospacing="0" w:after="0" w:afterAutospacing="0" w:line="384" w:lineRule="atLeast"/>
+        <w:rPr>
+          <w:rFonts w:ascii="微软雅黑" w:eastAsia="微软雅黑" w:hAnsi="微软雅黑" w:hint="eastAsia"/>
+          <w:color w:val="3E3E3E"/>
+        </w:rPr>
+      </w:pPr>
+      <w:r>
+        <w:rPr>
+          <w:rFonts w:ascii="微软雅黑" w:eastAsia="微软雅黑" w:hAnsi="微软雅黑" w:hint="eastAsia"/>
+          <w:color w:val="3E3E3E"/>
+          <w:sz w:val="21"/>
+          <w:szCs w:val="21"/>
+        </w:rPr>
+        <w:t>答：“我评论个电冰箱，自己还得会制冷啊？”</w:t>
+      </w:r>
+    </w:p>
+    <w:p>
+      <w:pPr>
+        <w:pStyle w:val="a5"/>
+        <w:shd w:val="clear" w:color="auto" w:fill="FFFFFF"/>
+        <w:spacing w:before="0" w:beforeAutospacing="0" w:after="0" w:afterAutospacing="0" w:line="384" w:lineRule="atLeast"/>
+        <w:rPr>
+          <w:rFonts w:ascii="微软雅黑" w:eastAsia="微软雅黑" w:hAnsi="微软雅黑" w:hint="eastAsia"/>
+          <w:color w:val="3E3E3E"/>
+        </w:rPr>
+      </w:pPr>
+    </w:p>
+    <w:p>
+      <w:pPr>
+        <w:pStyle w:val="a5"/>
+        <w:shd w:val="clear" w:color="auto" w:fill="FFFFFF"/>
+        <w:spacing w:before="0" w:beforeAutospacing="0" w:after="0" w:afterAutospacing="0" w:line="384" w:lineRule="atLeast"/>
+        <w:rPr>
+          <w:rFonts w:ascii="微软雅黑" w:eastAsia="微软雅黑" w:hAnsi="微软雅黑" w:hint="eastAsia"/>
+          <w:color w:val="3E3E3E"/>
+        </w:rPr>
+      </w:pPr>
+      <w:r>
+        <w:rPr>
+          <w:rStyle w:val="a6"/>
+          <w:rFonts w:ascii="微软雅黑" w:eastAsia="微软雅黑" w:hAnsi="微软雅黑" w:hint="eastAsia"/>
+          <w:color w:val="888888"/>
+          <w:sz w:val="21"/>
+          <w:szCs w:val="21"/>
+        </w:rPr>
+        <w:t>7、把学费拿来念书还是环游世界更合适？为什么？</w:t>
+      </w:r>
+    </w:p>
+    <w:p>
+      <w:pPr>
+        <w:pStyle w:val="a5"/>
+        <w:shd w:val="clear" w:color="auto" w:fill="FFFFFF"/>
+        <w:spacing w:before="0" w:beforeAutospacing="0" w:after="0" w:afterAutospacing="0" w:line="384" w:lineRule="atLeast"/>
+        <w:rPr>
+          <w:rFonts w:ascii="微软雅黑" w:eastAsia="微软雅黑" w:hAnsi="微软雅黑" w:hint="eastAsia"/>
+          <w:color w:val="3E3E3E"/>
+        </w:rPr>
+      </w:pPr>
+      <w:r>
+        <w:rPr>
+          <w:rFonts w:ascii="微软雅黑" w:eastAsia="微软雅黑" w:hAnsi="微软雅黑" w:hint="eastAsia"/>
+          <w:color w:val="3E3E3E"/>
+          <w:sz w:val="21"/>
+          <w:szCs w:val="21"/>
+        </w:rPr>
+        <w:t>答：读书在没有充分的知识作为前提的情况下，即使行了万里路也不过是邮差而已。</w:t>
+      </w:r>
+    </w:p>
+    <w:p>
+      <w:pPr>
+        <w:pStyle w:val="a5"/>
+        <w:shd w:val="clear" w:color="auto" w:fill="FFFFFF"/>
+        <w:spacing w:before="0" w:beforeAutospacing="0" w:after="0" w:afterAutospacing="0" w:line="384" w:lineRule="atLeast"/>
+        <w:rPr>
+          <w:rFonts w:ascii="微软雅黑" w:eastAsia="微软雅黑" w:hAnsi="微软雅黑" w:hint="eastAsia"/>
+          <w:color w:val="3E3E3E"/>
+        </w:rPr>
+      </w:pPr>
+    </w:p>
+    <w:p>
+      <w:pPr>
+        <w:pStyle w:val="a5"/>
+        <w:shd w:val="clear" w:color="auto" w:fill="FFFFFF"/>
+        <w:spacing w:before="0" w:beforeAutospacing="0" w:after="0" w:afterAutospacing="0" w:line="384" w:lineRule="atLeast"/>
+        <w:rPr>
+          <w:rFonts w:ascii="微软雅黑" w:eastAsia="微软雅黑" w:hAnsi="微软雅黑" w:hint="eastAsia"/>
+          <w:color w:val="3E3E3E"/>
+        </w:rPr>
+      </w:pPr>
+      <w:r>
+        <w:rPr>
+          <w:rStyle w:val="a6"/>
+          <w:rFonts w:ascii="微软雅黑" w:eastAsia="微软雅黑" w:hAnsi="微软雅黑" w:hint="eastAsia"/>
+          <w:color w:val="888888"/>
+          <w:sz w:val="21"/>
+          <w:szCs w:val="21"/>
+        </w:rPr>
+        <w:t>8、为什么部分人会产生“聪明智慧的姑娘都被憨憨的小伙儿搞定了”的印象？</w:t>
+      </w:r>
+    </w:p>
+    <w:p>
+      <w:pPr>
+        <w:pStyle w:val="a5"/>
+        <w:shd w:val="clear" w:color="auto" w:fill="FFFFFF"/>
+        <w:spacing w:before="0" w:beforeAutospacing="0" w:after="0" w:afterAutospacing="0" w:line="384" w:lineRule="atLeast"/>
+        <w:rPr>
+          <w:rFonts w:ascii="微软雅黑" w:eastAsia="微软雅黑" w:hAnsi="微软雅黑" w:hint="eastAsia"/>
+          <w:color w:val="3E3E3E"/>
+        </w:rPr>
+      </w:pPr>
+      <w:r>
+        <w:rPr>
+          <w:rFonts w:ascii="微软雅黑" w:eastAsia="微软雅黑" w:hAnsi="微软雅黑" w:hint="eastAsia"/>
+          <w:color w:val="3E3E3E"/>
+          <w:sz w:val="21"/>
+          <w:szCs w:val="21"/>
+        </w:rPr>
+        <w:t>答：严肃地说，我觉得，要么姑娘只是看起来聪明，要么小伙儿只是看起来憨……</w:t>
+      </w:r>
+    </w:p>
+    <w:p>
+      <w:pPr>
+        <w:pStyle w:val="a5"/>
+        <w:shd w:val="clear" w:color="auto" w:fill="FFFFFF"/>
+        <w:spacing w:before="0" w:beforeAutospacing="0" w:after="0" w:afterAutospacing="0" w:line="384" w:lineRule="atLeast"/>
+        <w:rPr>
+          <w:rFonts w:ascii="微软雅黑" w:eastAsia="微软雅黑" w:hAnsi="微软雅黑" w:hint="eastAsia"/>
+          <w:color w:val="3E3E3E"/>
+        </w:rPr>
+      </w:pPr>
+    </w:p>
+    <w:p>
+      <w:pPr>
+        <w:pStyle w:val="a5"/>
+        <w:shd w:val="clear" w:color="auto" w:fill="FFFFFF"/>
+        <w:spacing w:before="0" w:beforeAutospacing="0" w:after="0" w:afterAutospacing="0" w:line="384" w:lineRule="atLeast"/>
+        <w:rPr>
+          <w:rFonts w:ascii="微软雅黑" w:eastAsia="微软雅黑" w:hAnsi="微软雅黑" w:hint="eastAsia"/>
+          <w:color w:val="3E3E3E"/>
+        </w:rPr>
+      </w:pPr>
+      <w:r>
+        <w:rPr>
+          <w:rStyle w:val="a6"/>
+          <w:rFonts w:ascii="微软雅黑" w:eastAsia="微软雅黑" w:hAnsi="微软雅黑" w:hint="eastAsia"/>
+          <w:color w:val="888888"/>
+          <w:sz w:val="21"/>
+          <w:szCs w:val="21"/>
+        </w:rPr>
+        <w:t>9、你心中的完美爱情是怎么样的？</w:t>
+      </w:r>
+    </w:p>
+    <w:p>
+      <w:pPr>
+        <w:pStyle w:val="a5"/>
+        <w:shd w:val="clear" w:color="auto" w:fill="FFFFFF"/>
+        <w:spacing w:before="0" w:beforeAutospacing="0" w:after="0" w:afterAutospacing="0" w:line="384" w:lineRule="atLeast"/>
+        <w:rPr>
+          <w:rFonts w:ascii="微软雅黑" w:eastAsia="微软雅黑" w:hAnsi="微软雅黑" w:hint="eastAsia"/>
+          <w:color w:val="3E3E3E"/>
+        </w:rPr>
+      </w:pPr>
+      <w:r>
+        <w:rPr>
+          <w:rFonts w:ascii="微软雅黑" w:eastAsia="微软雅黑" w:hAnsi="微软雅黑" w:hint="eastAsia"/>
+          <w:color w:val="3E3E3E"/>
+          <w:sz w:val="21"/>
+          <w:szCs w:val="21"/>
+        </w:rPr>
+        <w:t>答：可以有不完美。</w:t>
+      </w:r>
+    </w:p>
+    <w:p>
+      <w:pPr>
+        <w:pStyle w:val="a5"/>
+        <w:shd w:val="clear" w:color="auto" w:fill="FFFFFF"/>
+        <w:spacing w:before="0" w:beforeAutospacing="0" w:after="0" w:afterAutospacing="0" w:line="384" w:lineRule="atLeast"/>
+        <w:rPr>
+          <w:rFonts w:ascii="微软雅黑" w:eastAsia="微软雅黑" w:hAnsi="微软雅黑" w:hint="eastAsia"/>
+          <w:color w:val="3E3E3E"/>
+        </w:rPr>
+      </w:pPr>
+    </w:p>
+    <w:p>
+      <w:pPr>
+        <w:pStyle w:val="a5"/>
+        <w:shd w:val="clear" w:color="auto" w:fill="FFFFFF"/>
+        <w:spacing w:before="0" w:beforeAutospacing="0" w:after="0" w:afterAutospacing="0" w:line="384" w:lineRule="atLeast"/>
+        <w:rPr>
+          <w:rFonts w:ascii="微软雅黑" w:eastAsia="微软雅黑" w:hAnsi="微软雅黑" w:hint="eastAsia"/>
+          <w:color w:val="3E3E3E"/>
+        </w:rPr>
+      </w:pPr>
+      <w:r>
+        <w:rPr>
+          <w:rStyle w:val="a6"/>
+          <w:rFonts w:ascii="微软雅黑" w:eastAsia="微软雅黑" w:hAnsi="微软雅黑" w:hint="eastAsia"/>
+          <w:color w:val="888888"/>
+          <w:sz w:val="21"/>
+          <w:szCs w:val="21"/>
+        </w:rPr>
+        <w:t>10、异国长期生活，改变了你的哪些“是非观”？</w:t>
+      </w:r>
+    </w:p>
+    <w:p>
+      <w:pPr>
+        <w:pStyle w:val="a5"/>
+        <w:shd w:val="clear" w:color="auto" w:fill="FFFFFF"/>
+        <w:spacing w:before="0" w:beforeAutospacing="0" w:after="0" w:afterAutospacing="0" w:line="384" w:lineRule="atLeast"/>
+        <w:rPr>
+          <w:rFonts w:ascii="微软雅黑" w:eastAsia="微软雅黑" w:hAnsi="微软雅黑" w:hint="eastAsia"/>
+          <w:color w:val="3E3E3E"/>
+        </w:rPr>
+      </w:pPr>
+      <w:r>
+        <w:rPr>
+          <w:rFonts w:ascii="微软雅黑" w:eastAsia="微软雅黑" w:hAnsi="微软雅黑" w:hint="eastAsia"/>
+          <w:color w:val="3E3E3E"/>
+          <w:sz w:val="21"/>
+          <w:szCs w:val="21"/>
+        </w:rPr>
+        <w:t>答：很多事情只是不同，并无是非。</w:t>
+      </w:r>
+    </w:p>
+    <w:p>
+      <w:pPr>
+        <w:pStyle w:val="a5"/>
+        <w:shd w:val="clear" w:color="auto" w:fill="FFFFFF"/>
+        <w:spacing w:before="0" w:beforeAutospacing="0" w:after="0" w:afterAutospacing="0" w:line="384" w:lineRule="atLeast"/>
+        <w:rPr>
+          <w:rFonts w:ascii="微软雅黑" w:eastAsia="微软雅黑" w:hAnsi="微软雅黑" w:hint="eastAsia"/>
+          <w:color w:val="3E3E3E"/>
+        </w:rPr>
+      </w:pPr>
+    </w:p>
+    <w:p>
+      <w:pPr>
+        <w:pStyle w:val="a5"/>
+        <w:shd w:val="clear" w:color="auto" w:fill="FFFFFF"/>
+        <w:spacing w:before="0" w:beforeAutospacing="0" w:after="0" w:afterAutospacing="0" w:line="384" w:lineRule="atLeast"/>
+        <w:rPr>
+          <w:rFonts w:ascii="微软雅黑" w:eastAsia="微软雅黑" w:hAnsi="微软雅黑" w:hint="eastAsia"/>
+          <w:color w:val="3E3E3E"/>
+        </w:rPr>
+      </w:pPr>
+      <w:r>
+        <w:rPr>
+          <w:rStyle w:val="a6"/>
+          <w:rFonts w:ascii="微软雅黑" w:eastAsia="微软雅黑" w:hAnsi="微软雅黑" w:hint="eastAsia"/>
+          <w:color w:val="888888"/>
+          <w:sz w:val="21"/>
+          <w:szCs w:val="21"/>
+        </w:rPr>
+        <w:t>11、是不是一个人越成熟就越难爱上一个人？</w:t>
+      </w:r>
+    </w:p>
+    <w:p>
+      <w:pPr>
+        <w:pStyle w:val="a5"/>
+        <w:shd w:val="clear" w:color="auto" w:fill="FFFFFF"/>
+        <w:spacing w:before="0" w:beforeAutospacing="0" w:after="0" w:afterAutospacing="0" w:line="384" w:lineRule="atLeast"/>
+        <w:rPr>
+          <w:rFonts w:ascii="微软雅黑" w:eastAsia="微软雅黑" w:hAnsi="微软雅黑" w:hint="eastAsia"/>
+          <w:color w:val="3E3E3E"/>
+        </w:rPr>
+      </w:pPr>
+      <w:r>
+        <w:rPr>
+          <w:rFonts w:ascii="微软雅黑" w:eastAsia="微软雅黑" w:hAnsi="微软雅黑" w:hint="eastAsia"/>
+          <w:color w:val="3E3E3E"/>
+          <w:sz w:val="21"/>
+          <w:szCs w:val="21"/>
+        </w:rPr>
+        <w:t>答：不是越成熟越难爱上一个人。是越成熟，越能分辨那是不是爱。</w:t>
+      </w:r>
+    </w:p>
+    <w:p>
+      <w:pPr>
+        <w:pStyle w:val="a5"/>
+        <w:shd w:val="clear" w:color="auto" w:fill="FFFFFF"/>
+        <w:spacing w:before="0" w:beforeAutospacing="0" w:after="0" w:afterAutospacing="0" w:line="384" w:lineRule="atLeast"/>
+        <w:rPr>
+          <w:rFonts w:ascii="微软雅黑" w:eastAsia="微软雅黑" w:hAnsi="微软雅黑" w:hint="eastAsia"/>
+          <w:color w:val="3E3E3E"/>
+        </w:rPr>
+      </w:pPr>
+    </w:p>
+    <w:p>
+      <w:pPr>
+        <w:pStyle w:val="a5"/>
+        <w:shd w:val="clear" w:color="auto" w:fill="FFFFFF"/>
+        <w:spacing w:before="0" w:beforeAutospacing="0" w:after="0" w:afterAutospacing="0" w:line="384" w:lineRule="atLeast"/>
+        <w:rPr>
+          <w:rFonts w:ascii="微软雅黑" w:eastAsia="微软雅黑" w:hAnsi="微软雅黑" w:hint="eastAsia"/>
+          <w:color w:val="3E3E3E"/>
+        </w:rPr>
+      </w:pPr>
+      <w:r>
+        <w:rPr>
+          <w:rStyle w:val="a6"/>
+          <w:rFonts w:ascii="微软雅黑" w:eastAsia="微软雅黑" w:hAnsi="微软雅黑" w:hint="eastAsia"/>
+          <w:color w:val="888888"/>
+          <w:sz w:val="21"/>
+          <w:szCs w:val="21"/>
+        </w:rPr>
+        <w:t>12、如何让这个世界变得美好？</w:t>
+      </w:r>
+    </w:p>
+    <w:p>
+      <w:pPr>
+        <w:pStyle w:val="a5"/>
+        <w:shd w:val="clear" w:color="auto" w:fill="FFFFFF"/>
+        <w:spacing w:before="0" w:beforeAutospacing="0" w:after="0" w:afterAutospacing="0" w:line="384" w:lineRule="atLeast"/>
+        <w:rPr>
+          <w:rFonts w:ascii="微软雅黑" w:eastAsia="微软雅黑" w:hAnsi="微软雅黑" w:hint="eastAsia"/>
+          <w:color w:val="3E3E3E"/>
+        </w:rPr>
+      </w:pPr>
+      <w:r>
+        <w:rPr>
+          <w:rFonts w:ascii="微软雅黑" w:eastAsia="微软雅黑" w:hAnsi="微软雅黑" w:hint="eastAsia"/>
+          <w:color w:val="3E3E3E"/>
+          <w:sz w:val="21"/>
+          <w:szCs w:val="21"/>
+        </w:rPr>
+        <w:t>答：把你自己变得更美好。</w:t>
+      </w:r>
+    </w:p>
+    <w:p>
+      <w:pPr>
+        <w:pStyle w:val="a5"/>
+        <w:shd w:val="clear" w:color="auto" w:fill="FFFFFF"/>
+        <w:spacing w:before="0" w:beforeAutospacing="0" w:after="0" w:afterAutospacing="0" w:line="384" w:lineRule="atLeast"/>
+        <w:rPr>
+          <w:rFonts w:ascii="微软雅黑" w:eastAsia="微软雅黑" w:hAnsi="微软雅黑" w:hint="eastAsia"/>
+          <w:color w:val="3E3E3E"/>
+        </w:rPr>
+      </w:pPr>
+    </w:p>
+    <w:p>
+      <w:pPr>
+        <w:pStyle w:val="a5"/>
+        <w:shd w:val="clear" w:color="auto" w:fill="FFFFFF"/>
+        <w:spacing w:before="0" w:beforeAutospacing="0" w:after="0" w:afterAutospacing="0" w:line="384" w:lineRule="atLeast"/>
+        <w:rPr>
+          <w:rFonts w:ascii="微软雅黑" w:eastAsia="微软雅黑" w:hAnsi="微软雅黑" w:hint="eastAsia"/>
+          <w:color w:val="3E3E3E"/>
+        </w:rPr>
+      </w:pPr>
+      <w:r>
+        <w:rPr>
+          <w:rStyle w:val="a6"/>
+          <w:rFonts w:ascii="微软雅黑" w:eastAsia="微软雅黑" w:hAnsi="微软雅黑" w:hint="eastAsia"/>
+          <w:color w:val="888888"/>
+          <w:sz w:val="21"/>
+          <w:szCs w:val="21"/>
+        </w:rPr>
+        <w:t>13、苦难有什么价值？</w:t>
+      </w:r>
+    </w:p>
+    <w:p>
+      <w:pPr>
+        <w:pStyle w:val="a5"/>
+        <w:shd w:val="clear" w:color="auto" w:fill="FFFFFF"/>
+        <w:spacing w:before="0" w:beforeAutospacing="0" w:after="0" w:afterAutospacing="0" w:line="384" w:lineRule="atLeast"/>
+        <w:rPr>
+          <w:rFonts w:ascii="微软雅黑" w:eastAsia="微软雅黑" w:hAnsi="微软雅黑" w:hint="eastAsia"/>
+          <w:color w:val="3E3E3E"/>
+        </w:rPr>
+      </w:pPr>
+      <w:r>
+        <w:rPr>
+          <w:rFonts w:ascii="微软雅黑" w:eastAsia="微软雅黑" w:hAnsi="微软雅黑" w:hint="eastAsia"/>
+          <w:color w:val="3E3E3E"/>
+          <w:sz w:val="21"/>
+          <w:szCs w:val="21"/>
+        </w:rPr>
+        <w:t>答：永远不要相信苦难是值得的，苦难就是苦难，苦难不会带来成功。苦难不值得追求，磨练意志是因为苦难无法躲开。</w:t>
+      </w:r>
+    </w:p>
+    <w:p>
+      <w:pPr>
+        <w:pStyle w:val="a5"/>
+        <w:shd w:val="clear" w:color="auto" w:fill="FFFFFF"/>
+        <w:spacing w:before="0" w:beforeAutospacing="0" w:after="0" w:afterAutospacing="0" w:line="384" w:lineRule="atLeast"/>
+        <w:rPr>
+          <w:rFonts w:ascii="微软雅黑" w:eastAsia="微软雅黑" w:hAnsi="微软雅黑" w:hint="eastAsia"/>
+          <w:color w:val="3E3E3E"/>
+        </w:rPr>
+      </w:pPr>
+    </w:p>
+    <w:p>
+      <w:pPr>
+        <w:pStyle w:val="a5"/>
+        <w:shd w:val="clear" w:color="auto" w:fill="FFFFFF"/>
+        <w:spacing w:before="0" w:beforeAutospacing="0" w:after="0" w:afterAutospacing="0" w:line="384" w:lineRule="atLeast"/>
+        <w:rPr>
+          <w:rFonts w:ascii="微软雅黑" w:eastAsia="微软雅黑" w:hAnsi="微软雅黑" w:hint="eastAsia"/>
+          <w:color w:val="3E3E3E"/>
+        </w:rPr>
+      </w:pPr>
+      <w:r>
+        <w:rPr>
+          <w:rStyle w:val="a6"/>
+          <w:rFonts w:ascii="微软雅黑" w:eastAsia="微软雅黑" w:hAnsi="微软雅黑" w:hint="eastAsia"/>
+          <w:color w:val="888888"/>
+          <w:sz w:val="21"/>
+          <w:szCs w:val="21"/>
+        </w:rPr>
+        <w:t>14、如何反驳“现实点，这个社会就是这样”？</w:t>
+      </w:r>
+    </w:p>
+    <w:p>
+      <w:pPr>
+        <w:pStyle w:val="a5"/>
+        <w:shd w:val="clear" w:color="auto" w:fill="FFFFFF"/>
+        <w:spacing w:before="0" w:beforeAutospacing="0" w:after="0" w:afterAutospacing="0" w:line="384" w:lineRule="atLeast"/>
+        <w:rPr>
+          <w:rFonts w:ascii="微软雅黑" w:eastAsia="微软雅黑" w:hAnsi="微软雅黑" w:hint="eastAsia"/>
+          <w:color w:val="3E3E3E"/>
+        </w:rPr>
+      </w:pPr>
+      <w:r>
+        <w:rPr>
+          <w:rFonts w:ascii="微软雅黑" w:eastAsia="微软雅黑" w:hAnsi="微软雅黑" w:hint="eastAsia"/>
+          <w:color w:val="3E3E3E"/>
+          <w:sz w:val="21"/>
+          <w:szCs w:val="21"/>
+        </w:rPr>
+        <w:t>答：“你是怎样，你的世界就是怎样。”</w:t>
+      </w:r>
+    </w:p>
+    <w:p>
+      <w:pPr>
+        <w:pStyle w:val="a5"/>
+        <w:shd w:val="clear" w:color="auto" w:fill="FFFFFF"/>
+        <w:spacing w:before="0" w:beforeAutospacing="0" w:after="0" w:afterAutospacing="0" w:line="384" w:lineRule="atLeast"/>
+        <w:rPr>
+          <w:rFonts w:ascii="微软雅黑" w:eastAsia="微软雅黑" w:hAnsi="微软雅黑" w:hint="eastAsia"/>
+          <w:color w:val="3E3E3E"/>
+        </w:rPr>
+      </w:pPr>
+    </w:p>
+    <w:p>
+      <w:pPr>
+        <w:pStyle w:val="a5"/>
+        <w:shd w:val="clear" w:color="auto" w:fill="FFFFFF"/>
+        <w:spacing w:before="0" w:beforeAutospacing="0" w:after="0" w:afterAutospacing="0" w:line="384" w:lineRule="atLeast"/>
+        <w:rPr>
+          <w:rFonts w:ascii="微软雅黑" w:eastAsia="微软雅黑" w:hAnsi="微软雅黑" w:hint="eastAsia"/>
+          <w:color w:val="3E3E3E"/>
+        </w:rPr>
+      </w:pPr>
+      <w:r>
+        <w:rPr>
+          <w:rStyle w:val="a6"/>
+          <w:rFonts w:ascii="微软雅黑" w:eastAsia="微软雅黑" w:hAnsi="微软雅黑" w:hint="eastAsia"/>
+          <w:color w:val="888888"/>
+          <w:sz w:val="21"/>
+          <w:szCs w:val="21"/>
+        </w:rPr>
+        <w:t>15、你对自由的理解是什么？</w:t>
+      </w:r>
+    </w:p>
+    <w:p>
+      <w:pPr>
+        <w:pStyle w:val="a5"/>
+        <w:shd w:val="clear" w:color="auto" w:fill="FFFFFF"/>
+        <w:spacing w:before="0" w:beforeAutospacing="0" w:after="0" w:afterAutospacing="0" w:line="384" w:lineRule="atLeast"/>
+        <w:rPr>
+          <w:rFonts w:ascii="微软雅黑" w:eastAsia="微软雅黑" w:hAnsi="微软雅黑" w:hint="eastAsia"/>
+          <w:color w:val="3E3E3E"/>
+        </w:rPr>
+      </w:pPr>
+      <w:r>
+        <w:rPr>
+          <w:rFonts w:ascii="微软雅黑" w:eastAsia="微软雅黑" w:hAnsi="微软雅黑" w:hint="eastAsia"/>
+          <w:color w:val="3E3E3E"/>
+          <w:sz w:val="21"/>
+          <w:szCs w:val="21"/>
+        </w:rPr>
+        <w:t>答：说“不”的能力。</w:t>
+      </w:r>
+    </w:p>
+    <w:p>
+      <w:pPr>
+        <w:pStyle w:val="a5"/>
+        <w:shd w:val="clear" w:color="auto" w:fill="FFFFFF"/>
+        <w:spacing w:before="0" w:beforeAutospacing="0" w:after="0" w:afterAutospacing="0" w:line="384" w:lineRule="atLeast"/>
+        <w:rPr>
+          <w:rFonts w:ascii="微软雅黑" w:eastAsia="微软雅黑" w:hAnsi="微软雅黑" w:hint="eastAsia"/>
+          <w:color w:val="3E3E3E"/>
+        </w:rPr>
+      </w:pPr>
+    </w:p>
+    <w:p>
+      <w:pPr>
+        <w:pStyle w:val="a5"/>
+        <w:shd w:val="clear" w:color="auto" w:fill="FFFFFF"/>
+        <w:spacing w:before="0" w:beforeAutospacing="0" w:after="0" w:afterAutospacing="0" w:line="384" w:lineRule="atLeast"/>
+        <w:rPr>
+          <w:rFonts w:ascii="微软雅黑" w:eastAsia="微软雅黑" w:hAnsi="微软雅黑" w:hint="eastAsia"/>
+          <w:color w:val="3E3E3E"/>
+        </w:rPr>
+      </w:pPr>
+      <w:r>
+        <w:rPr>
+          <w:rStyle w:val="a6"/>
+          <w:rFonts w:ascii="微软雅黑" w:eastAsia="微软雅黑" w:hAnsi="微软雅黑" w:hint="eastAsia"/>
+          <w:color w:val="888888"/>
+          <w:sz w:val="21"/>
+          <w:szCs w:val="21"/>
+        </w:rPr>
+        <w:t>16、怎么看待励志的书籍？</w:t>
+      </w:r>
+    </w:p>
+    <w:p>
+      <w:pPr>
+        <w:pStyle w:val="a5"/>
+        <w:shd w:val="clear" w:color="auto" w:fill="FFFFFF"/>
+        <w:spacing w:before="0" w:beforeAutospacing="0" w:after="0" w:afterAutospacing="0" w:line="384" w:lineRule="atLeast"/>
+        <w:rPr>
+          <w:rFonts w:ascii="微软雅黑" w:eastAsia="微软雅黑" w:hAnsi="微软雅黑" w:hint="eastAsia"/>
+          <w:color w:val="3E3E3E"/>
+        </w:rPr>
+      </w:pPr>
+      <w:r>
+        <w:rPr>
+          <w:rFonts w:ascii="微软雅黑" w:eastAsia="微软雅黑" w:hAnsi="微软雅黑" w:hint="eastAsia"/>
+          <w:color w:val="3E3E3E"/>
+          <w:sz w:val="21"/>
+          <w:szCs w:val="21"/>
+        </w:rPr>
+        <w:t>答：看再多，那都是别人的人生。</w:t>
+      </w:r>
+    </w:p>
+    <w:p>
+      <w:pPr>
+        <w:pStyle w:val="a5"/>
+        <w:shd w:val="clear" w:color="auto" w:fill="FFFFFF"/>
+        <w:spacing w:before="0" w:beforeAutospacing="0" w:after="0" w:afterAutospacing="0" w:line="384" w:lineRule="atLeast"/>
+        <w:rPr>
+          <w:rFonts w:ascii="微软雅黑" w:eastAsia="微软雅黑" w:hAnsi="微软雅黑" w:hint="eastAsia"/>
+          <w:color w:val="3E3E3E"/>
+        </w:rPr>
+      </w:pPr>
+    </w:p>
+    <w:p>
+      <w:pPr>
+        <w:pStyle w:val="a5"/>
+        <w:shd w:val="clear" w:color="auto" w:fill="FFFFFF"/>
+        <w:spacing w:before="0" w:beforeAutospacing="0" w:after="0" w:afterAutospacing="0" w:line="384" w:lineRule="atLeast"/>
+        <w:rPr>
+          <w:rFonts w:ascii="微软雅黑" w:eastAsia="微软雅黑" w:hAnsi="微软雅黑" w:hint="eastAsia"/>
+          <w:color w:val="3E3E3E"/>
+        </w:rPr>
+      </w:pPr>
+      <w:r>
+        <w:rPr>
+          <w:rStyle w:val="a6"/>
+          <w:rFonts w:ascii="微软雅黑" w:eastAsia="微软雅黑" w:hAnsi="微软雅黑" w:hint="eastAsia"/>
+          <w:color w:val="888888"/>
+          <w:sz w:val="21"/>
+          <w:szCs w:val="21"/>
+        </w:rPr>
+        <w:t>17、同样是别人比自己强，为什么有时会产生嫉妒心理，而有时会产生崇拜？</w:t>
+      </w:r>
+    </w:p>
+    <w:p>
+      <w:pPr>
+        <w:pStyle w:val="a5"/>
+        <w:shd w:val="clear" w:color="auto" w:fill="FFFFFF"/>
+        <w:spacing w:before="0" w:beforeAutospacing="0" w:after="0" w:afterAutospacing="0" w:line="384" w:lineRule="atLeast"/>
+        <w:rPr>
+          <w:rFonts w:ascii="微软雅黑" w:eastAsia="微软雅黑" w:hAnsi="微软雅黑" w:hint="eastAsia"/>
+          <w:color w:val="3E3E3E"/>
+        </w:rPr>
+      </w:pPr>
+      <w:r>
+        <w:rPr>
+          <w:rFonts w:ascii="微软雅黑" w:eastAsia="微软雅黑" w:hAnsi="微软雅黑" w:hint="eastAsia"/>
+          <w:color w:val="3E3E3E"/>
+          <w:sz w:val="21"/>
+          <w:szCs w:val="21"/>
+        </w:rPr>
+        <w:t>答：远的崇拜，近的嫉妒；够不着的崇拜，够得着的嫉妒；有利益冲突的嫉妒，没利益冲突的崇拜。</w:t>
+      </w:r>
+    </w:p>
+    <w:p>
+      <w:pPr>
+        <w:pStyle w:val="a5"/>
+        <w:shd w:val="clear" w:color="auto" w:fill="FFFFFF"/>
+        <w:spacing w:before="0" w:beforeAutospacing="0" w:after="0" w:afterAutospacing="0" w:line="384" w:lineRule="atLeast"/>
+        <w:rPr>
+          <w:rFonts w:ascii="微软雅黑" w:eastAsia="微软雅黑" w:hAnsi="微软雅黑" w:hint="eastAsia"/>
+          <w:color w:val="3E3E3E"/>
+        </w:rPr>
+      </w:pPr>
+    </w:p>
+    <w:p>
+      <w:pPr>
+        <w:pStyle w:val="a5"/>
+        <w:shd w:val="clear" w:color="auto" w:fill="FFFFFF"/>
+        <w:spacing w:before="0" w:beforeAutospacing="0" w:after="0" w:afterAutospacing="0" w:line="384" w:lineRule="atLeast"/>
+        <w:rPr>
+          <w:rFonts w:ascii="微软雅黑" w:eastAsia="微软雅黑" w:hAnsi="微软雅黑" w:hint="eastAsia"/>
+          <w:color w:val="3E3E3E"/>
+        </w:rPr>
+      </w:pPr>
+      <w:r>
+        <w:rPr>
+          <w:rStyle w:val="a6"/>
+          <w:rFonts w:ascii="微软雅黑" w:eastAsia="微软雅黑" w:hAnsi="微软雅黑" w:hint="eastAsia"/>
+          <w:color w:val="888888"/>
+          <w:sz w:val="21"/>
+          <w:szCs w:val="21"/>
+        </w:rPr>
+        <w:t>18、为什么当看到好照片时人们通常的反应是“真不错，你用的是什么相机”，当看到烂照片时，则往往笑话拍摄者水平很臭？</w:t>
+      </w:r>
+    </w:p>
+    <w:p>
+      <w:pPr>
+        <w:pStyle w:val="a5"/>
+        <w:shd w:val="clear" w:color="auto" w:fill="FFFFFF"/>
+        <w:spacing w:before="0" w:beforeAutospacing="0" w:after="0" w:afterAutospacing="0" w:line="384" w:lineRule="atLeast"/>
+        <w:rPr>
+          <w:rFonts w:ascii="微软雅黑" w:eastAsia="微软雅黑" w:hAnsi="微软雅黑" w:hint="eastAsia"/>
+          <w:color w:val="3E3E3E"/>
+        </w:rPr>
+      </w:pPr>
+      <w:r>
+        <w:rPr>
+          <w:rFonts w:ascii="微软雅黑" w:eastAsia="微软雅黑" w:hAnsi="微软雅黑" w:hint="eastAsia"/>
+          <w:color w:val="3E3E3E"/>
+          <w:sz w:val="21"/>
+          <w:szCs w:val="21"/>
+        </w:rPr>
+        <w:t>答：人习惯性地将自己的成功归因于自身，失败归因于环境；而将他人的成功归因于环境，失败归因于其自身。</w:t>
+      </w:r>
+    </w:p>
+    <w:p>
+      <w:pPr>
+        <w:pStyle w:val="a5"/>
+        <w:shd w:val="clear" w:color="auto" w:fill="FFFFFF"/>
+        <w:spacing w:before="0" w:beforeAutospacing="0" w:after="0" w:afterAutospacing="0" w:line="384" w:lineRule="atLeast"/>
+        <w:rPr>
+          <w:rFonts w:ascii="微软雅黑" w:eastAsia="微软雅黑" w:hAnsi="微软雅黑" w:hint="eastAsia"/>
+          <w:color w:val="3E3E3E"/>
+        </w:rPr>
+      </w:pPr>
+    </w:p>
+    <w:p>
+      <w:pPr>
+        <w:pStyle w:val="a5"/>
+        <w:shd w:val="clear" w:color="auto" w:fill="FFFFFF"/>
+        <w:spacing w:before="0" w:beforeAutospacing="0" w:after="0" w:afterAutospacing="0" w:line="384" w:lineRule="atLeast"/>
+        <w:rPr>
+          <w:rFonts w:ascii="微软雅黑" w:eastAsia="微软雅黑" w:hAnsi="微软雅黑" w:hint="eastAsia"/>
+          <w:color w:val="3E3E3E"/>
+        </w:rPr>
+      </w:pPr>
+      <w:r>
+        <w:rPr>
+          <w:rStyle w:val="a6"/>
+          <w:rFonts w:ascii="微软雅黑" w:eastAsia="微软雅黑" w:hAnsi="微软雅黑" w:hint="eastAsia"/>
+          <w:color w:val="888888"/>
+          <w:sz w:val="21"/>
+          <w:szCs w:val="21"/>
+        </w:rPr>
+        <w:t>19、怎样在有效提出推荐或建议的同时，避免给人灌输和强迫的感觉？</w:t>
+      </w:r>
+    </w:p>
+    <w:p>
+      <w:pPr>
+        <w:pStyle w:val="a5"/>
+        <w:shd w:val="clear" w:color="auto" w:fill="FFFFFF"/>
+        <w:spacing w:before="0" w:beforeAutospacing="0" w:after="0" w:afterAutospacing="0" w:line="384" w:lineRule="atLeast"/>
+        <w:rPr>
+          <w:rFonts w:ascii="微软雅黑" w:eastAsia="微软雅黑" w:hAnsi="微软雅黑" w:hint="eastAsia"/>
+          <w:color w:val="3E3E3E"/>
+        </w:rPr>
+      </w:pPr>
+      <w:r>
+        <w:rPr>
+          <w:rFonts w:ascii="微软雅黑" w:eastAsia="微软雅黑" w:hAnsi="微软雅黑" w:hint="eastAsia"/>
+          <w:color w:val="3E3E3E"/>
+          <w:sz w:val="21"/>
+          <w:szCs w:val="21"/>
+        </w:rPr>
+        <w:t>答：说服他人不要诉诸理性，应求于利益。</w:t>
+      </w:r>
+    </w:p>
+    <w:p>
+      <w:pPr>
+        <w:pStyle w:val="a5"/>
+        <w:shd w:val="clear" w:color="auto" w:fill="FFFFFF"/>
+        <w:spacing w:before="0" w:beforeAutospacing="0" w:after="0" w:afterAutospacing="0" w:line="384" w:lineRule="atLeast"/>
+        <w:rPr>
+          <w:rFonts w:ascii="微软雅黑" w:eastAsia="微软雅黑" w:hAnsi="微软雅黑" w:hint="eastAsia"/>
+          <w:color w:val="3E3E3E"/>
+        </w:rPr>
+      </w:pPr>
+    </w:p>
+    <w:p>
+      <w:pPr>
+        <w:pStyle w:val="a5"/>
+        <w:shd w:val="clear" w:color="auto" w:fill="FFFFFF"/>
+        <w:spacing w:before="0" w:beforeAutospacing="0" w:after="0" w:afterAutospacing="0" w:line="384" w:lineRule="atLeast"/>
+        <w:rPr>
+          <w:rFonts w:ascii="微软雅黑" w:eastAsia="微软雅黑" w:hAnsi="微软雅黑" w:hint="eastAsia"/>
+          <w:color w:val="3E3E3E"/>
+        </w:rPr>
+      </w:pPr>
+      <w:r>
+        <w:rPr>
+          <w:rStyle w:val="a6"/>
+          <w:rFonts w:ascii="微软雅黑" w:eastAsia="微软雅黑" w:hAnsi="微软雅黑" w:hint="eastAsia"/>
+          <w:color w:val="888888"/>
+          <w:sz w:val="21"/>
+          <w:szCs w:val="21"/>
+        </w:rPr>
+        <w:t>20、哪些技能，经较短时间的学习，就可以给人的生活带来巨大帮助？</w:t>
+      </w:r>
+    </w:p>
+    <w:p>
+      <w:pPr>
+        <w:pStyle w:val="a5"/>
+        <w:shd w:val="clear" w:color="auto" w:fill="FFFFFF"/>
+        <w:spacing w:before="0" w:beforeAutospacing="0" w:after="0" w:afterAutospacing="0" w:line="384" w:lineRule="atLeast"/>
+        <w:rPr>
+          <w:rFonts w:ascii="微软雅黑" w:eastAsia="微软雅黑" w:hAnsi="微软雅黑" w:hint="eastAsia"/>
+          <w:color w:val="3E3E3E"/>
+        </w:rPr>
+      </w:pPr>
+      <w:r>
+        <w:rPr>
+          <w:rFonts w:ascii="微软雅黑" w:eastAsia="微软雅黑" w:hAnsi="微软雅黑" w:hint="eastAsia"/>
+          <w:color w:val="3E3E3E"/>
+          <w:sz w:val="21"/>
+          <w:szCs w:val="21"/>
+        </w:rPr>
+        <w:t>答：夸奖他人。</w:t>
+      </w:r>
+    </w:p>
+    <w:p>
+      <w:pPr>
+        <w:pStyle w:val="a5"/>
+        <w:shd w:val="clear" w:color="auto" w:fill="FFFFFF"/>
+        <w:spacing w:before="0" w:beforeAutospacing="0" w:after="0" w:afterAutospacing="0" w:line="384" w:lineRule="atLeast"/>
+        <w:rPr>
+          <w:rFonts w:ascii="微软雅黑" w:eastAsia="微软雅黑" w:hAnsi="微软雅黑" w:hint="eastAsia"/>
+          <w:color w:val="3E3E3E"/>
+        </w:rPr>
+      </w:pPr>
+    </w:p>
+    <w:p>
+      <w:pPr>
+        <w:pStyle w:val="a5"/>
+        <w:shd w:val="clear" w:color="auto" w:fill="FFFFFF"/>
+        <w:spacing w:before="0" w:beforeAutospacing="0" w:after="0" w:afterAutospacing="0" w:line="384" w:lineRule="atLeast"/>
+        <w:rPr>
+          <w:rFonts w:ascii="微软雅黑" w:eastAsia="微软雅黑" w:hAnsi="微软雅黑" w:hint="eastAsia"/>
+          <w:color w:val="3E3E3E"/>
+        </w:rPr>
+      </w:pPr>
+      <w:r>
+        <w:rPr>
+          <w:rStyle w:val="a6"/>
+          <w:rFonts w:ascii="微软雅黑" w:eastAsia="微软雅黑" w:hAnsi="微软雅黑" w:hint="eastAsia"/>
+          <w:color w:val="888888"/>
+          <w:sz w:val="21"/>
+          <w:szCs w:val="21"/>
+        </w:rPr>
+        <w:lastRenderedPageBreak/>
+        <w:t>21、你是如何走出人生的阴霾的？</w:t>
+      </w:r>
+    </w:p>
+    <w:p>
+      <w:pPr>
+        <w:pStyle w:val="a5"/>
+        <w:shd w:val="clear" w:color="auto" w:fill="FFFFFF"/>
+        <w:spacing w:before="0" w:beforeAutospacing="0" w:after="0" w:afterAutospacing="0" w:line="384" w:lineRule="atLeast"/>
+        <w:rPr>
+          <w:rFonts w:ascii="微软雅黑" w:eastAsia="微软雅黑" w:hAnsi="微软雅黑" w:hint="eastAsia"/>
+          <w:color w:val="3E3E3E"/>
+        </w:rPr>
+      </w:pPr>
+      <w:r>
+        <w:rPr>
+          <w:rFonts w:ascii="微软雅黑" w:eastAsia="微软雅黑" w:hAnsi="微软雅黑" w:hint="eastAsia"/>
+          <w:color w:val="3E3E3E"/>
+          <w:sz w:val="21"/>
+          <w:szCs w:val="21"/>
+        </w:rPr>
+        <w:t>答：多走几步。</w:t>
+      </w:r>
+    </w:p>
+    <w:p>
+      <w:pPr>
+        <w:pStyle w:val="a5"/>
+        <w:shd w:val="clear" w:color="auto" w:fill="FFFFFF"/>
+        <w:spacing w:before="0" w:beforeAutospacing="0" w:after="0" w:afterAutospacing="0" w:line="384" w:lineRule="atLeast"/>
+        <w:rPr>
+          <w:rFonts w:ascii="微软雅黑" w:eastAsia="微软雅黑" w:hAnsi="微软雅黑" w:hint="eastAsia"/>
+          <w:color w:val="3E3E3E"/>
+        </w:rPr>
+      </w:pPr>
+    </w:p>
+    <w:p>
+      <w:pPr>
+        <w:pStyle w:val="a5"/>
+        <w:shd w:val="clear" w:color="auto" w:fill="FFFFFF"/>
+        <w:spacing w:before="0" w:beforeAutospacing="0" w:after="0" w:afterAutospacing="0" w:line="384" w:lineRule="atLeast"/>
+        <w:rPr>
+          <w:rFonts w:ascii="微软雅黑" w:eastAsia="微软雅黑" w:hAnsi="微软雅黑" w:hint="eastAsia"/>
+          <w:color w:val="3E3E3E"/>
+        </w:rPr>
+      </w:pPr>
+      <w:r>
+        <w:rPr>
+          <w:rStyle w:val="a6"/>
+          <w:rFonts w:ascii="微软雅黑" w:eastAsia="微软雅黑" w:hAnsi="微软雅黑" w:hint="eastAsia"/>
+          <w:color w:val="888888"/>
+          <w:sz w:val="21"/>
+          <w:szCs w:val="21"/>
+        </w:rPr>
+        <w:t>22、二十六岁，工作三年却将留学三年，值得吗？</w:t>
+      </w:r>
+    </w:p>
+    <w:p>
+      <w:pPr>
+        <w:pStyle w:val="a5"/>
+        <w:shd w:val="clear" w:color="auto" w:fill="FFFFFF"/>
+        <w:spacing w:before="0" w:beforeAutospacing="0" w:after="0" w:afterAutospacing="0" w:line="384" w:lineRule="atLeast"/>
+        <w:rPr>
+          <w:rFonts w:ascii="微软雅黑" w:eastAsia="微软雅黑" w:hAnsi="微软雅黑" w:hint="eastAsia"/>
+          <w:color w:val="3E3E3E"/>
+        </w:rPr>
+      </w:pPr>
+      <w:r>
+        <w:rPr>
+          <w:rFonts w:ascii="微软雅黑" w:eastAsia="微软雅黑" w:hAnsi="微软雅黑" w:hint="eastAsia"/>
+          <w:color w:val="3E3E3E"/>
+          <w:sz w:val="21"/>
+          <w:szCs w:val="21"/>
+        </w:rPr>
+        <w:t>答：普通玩家选择标准配置，高端玩家选择自定义配置。</w:t>
+      </w:r>
+    </w:p>
+    <w:p>
+      <w:pPr>
+        <w:pStyle w:val="a5"/>
+        <w:shd w:val="clear" w:color="auto" w:fill="FFFFFF"/>
+        <w:spacing w:before="0" w:beforeAutospacing="0" w:after="0" w:afterAutospacing="0" w:line="384" w:lineRule="atLeast"/>
+        <w:rPr>
+          <w:rFonts w:ascii="微软雅黑" w:eastAsia="微软雅黑" w:hAnsi="微软雅黑" w:hint="eastAsia"/>
+          <w:color w:val="3E3E3E"/>
+        </w:rPr>
+      </w:pPr>
+    </w:p>
+    <w:p>
+      <w:pPr>
+        <w:pStyle w:val="a5"/>
+        <w:shd w:val="clear" w:color="auto" w:fill="FFFFFF"/>
+        <w:spacing w:before="0" w:beforeAutospacing="0" w:after="0" w:afterAutospacing="0" w:line="384" w:lineRule="atLeast"/>
+        <w:rPr>
+          <w:rFonts w:ascii="微软雅黑" w:eastAsia="微软雅黑" w:hAnsi="微软雅黑" w:hint="eastAsia"/>
+          <w:color w:val="3E3E3E"/>
+        </w:rPr>
+      </w:pPr>
+      <w:r>
+        <w:rPr>
+          <w:rStyle w:val="a6"/>
+          <w:rFonts w:ascii="微软雅黑" w:eastAsia="微软雅黑" w:hAnsi="微软雅黑" w:hint="eastAsia"/>
+          <w:color w:val="888888"/>
+          <w:sz w:val="21"/>
+          <w:szCs w:val="21"/>
+        </w:rPr>
+        <w:t>23、如何看待“年轻时就释怀与淡泊，是没有希望的”这句话？</w:t>
+      </w:r>
+    </w:p>
+    <w:p>
+      <w:pPr>
+        <w:pStyle w:val="a5"/>
+        <w:shd w:val="clear" w:color="auto" w:fill="FFFFFF"/>
+        <w:spacing w:before="0" w:beforeAutospacing="0" w:after="0" w:afterAutospacing="0" w:line="384" w:lineRule="atLeast"/>
+        <w:rPr>
+          <w:rFonts w:ascii="微软雅黑" w:eastAsia="微软雅黑" w:hAnsi="微软雅黑" w:hint="eastAsia"/>
+          <w:color w:val="3E3E3E"/>
+        </w:rPr>
+      </w:pPr>
+      <w:r>
+        <w:rPr>
+          <w:rFonts w:ascii="微软雅黑" w:eastAsia="微软雅黑" w:hAnsi="微软雅黑" w:hint="eastAsia"/>
+          <w:color w:val="3E3E3E"/>
+          <w:sz w:val="21"/>
+          <w:szCs w:val="21"/>
+        </w:rPr>
+        <w:t>答：试图用一句话就来总结复杂的人生，是没有希望的。</w:t>
+      </w:r>
+    </w:p>
+    <w:p>
+      <w:pPr>
+        <w:pStyle w:val="a5"/>
+        <w:shd w:val="clear" w:color="auto" w:fill="FFFFFF"/>
+        <w:spacing w:before="0" w:beforeAutospacing="0" w:after="0" w:afterAutospacing="0" w:line="384" w:lineRule="atLeast"/>
+        <w:rPr>
+          <w:rFonts w:ascii="微软雅黑" w:eastAsia="微软雅黑" w:hAnsi="微软雅黑" w:hint="eastAsia"/>
+          <w:color w:val="3E3E3E"/>
+        </w:rPr>
+      </w:pPr>
+    </w:p>
+    <w:p>
+      <w:pPr>
+        <w:pStyle w:val="a5"/>
+        <w:shd w:val="clear" w:color="auto" w:fill="FFFFFF"/>
+        <w:spacing w:before="0" w:beforeAutospacing="0" w:after="0" w:afterAutospacing="0" w:line="384" w:lineRule="atLeast"/>
+        <w:rPr>
+          <w:rFonts w:ascii="微软雅黑" w:eastAsia="微软雅黑" w:hAnsi="微软雅黑" w:hint="eastAsia"/>
+          <w:color w:val="3E3E3E"/>
+        </w:rPr>
+      </w:pPr>
+      <w:r>
+        <w:rPr>
+          <w:rStyle w:val="a6"/>
+          <w:rFonts w:ascii="微软雅黑" w:eastAsia="微软雅黑" w:hAnsi="微软雅黑" w:hint="eastAsia"/>
+          <w:color w:val="888888"/>
+          <w:sz w:val="21"/>
+          <w:szCs w:val="21"/>
+        </w:rPr>
+        <w:t>24、要怎样努力，才能成为很厉害的人？</w:t>
+      </w:r>
+    </w:p>
+    <w:p>
+      <w:pPr>
+        <w:pStyle w:val="a5"/>
+        <w:shd w:val="clear" w:color="auto" w:fill="FFFFFF"/>
+        <w:spacing w:before="0" w:beforeAutospacing="0" w:after="0" w:afterAutospacing="0" w:line="384" w:lineRule="atLeast"/>
+        <w:rPr>
+          <w:rFonts w:ascii="微软雅黑" w:eastAsia="微软雅黑" w:hAnsi="微软雅黑" w:hint="eastAsia"/>
+          <w:color w:val="3E3E3E"/>
+        </w:rPr>
+      </w:pPr>
+      <w:r>
+        <w:rPr>
+          <w:rFonts w:ascii="微软雅黑" w:eastAsia="微软雅黑" w:hAnsi="微软雅黑" w:hint="eastAsia"/>
+          <w:color w:val="3E3E3E"/>
+          <w:sz w:val="21"/>
+          <w:szCs w:val="21"/>
+        </w:rPr>
+        <w:t>答：如果你注定要成为厉害的人，那问题的答案就深藏在你的血脉里；如果你注定不是厉害的人，那你便只需要做好你自己。</w:t>
+      </w:r>
+    </w:p>
+    <w:p>
+      <w:pPr>
+        <w:pStyle w:val="a5"/>
+        <w:shd w:val="clear" w:color="auto" w:fill="FFFFFF"/>
+        <w:spacing w:before="0" w:beforeAutospacing="0" w:after="0" w:afterAutospacing="0" w:line="384" w:lineRule="atLeast"/>
+        <w:rPr>
+          <w:rFonts w:ascii="微软雅黑" w:eastAsia="微软雅黑" w:hAnsi="微软雅黑" w:hint="eastAsia"/>
+          <w:color w:val="3E3E3E"/>
+        </w:rPr>
+      </w:pPr>
+    </w:p>
+    <w:p>
+      <w:pPr>
+        <w:pStyle w:val="a5"/>
+        <w:shd w:val="clear" w:color="auto" w:fill="FFFFFF"/>
+        <w:spacing w:before="0" w:beforeAutospacing="0" w:after="0" w:afterAutospacing="0" w:line="384" w:lineRule="atLeast"/>
+        <w:rPr>
+          <w:rFonts w:ascii="微软雅黑" w:eastAsia="微软雅黑" w:hAnsi="微软雅黑" w:hint="eastAsia"/>
+          <w:color w:val="3E3E3E"/>
+        </w:rPr>
+      </w:pPr>
+      <w:r>
+        <w:rPr>
+          <w:rStyle w:val="a6"/>
+          <w:rFonts w:ascii="微软雅黑" w:eastAsia="微软雅黑" w:hAnsi="微软雅黑" w:hint="eastAsia"/>
+          <w:color w:val="888888"/>
+          <w:sz w:val="21"/>
+          <w:szCs w:val="21"/>
+        </w:rPr>
+        <w:t>25、前半生与后半生的分界线是在哪里？</w:t>
+      </w:r>
+    </w:p>
+    <w:p>
+      <w:pPr>
+        <w:pStyle w:val="a5"/>
+        <w:shd w:val="clear" w:color="auto" w:fill="FFFFFF"/>
+        <w:spacing w:before="0" w:beforeAutospacing="0" w:after="0" w:afterAutospacing="0" w:line="384" w:lineRule="atLeast"/>
+        <w:rPr>
+          <w:rFonts w:ascii="微软雅黑" w:eastAsia="微软雅黑" w:hAnsi="微软雅黑" w:hint="eastAsia"/>
+          <w:color w:val="3E3E3E"/>
+        </w:rPr>
+      </w:pPr>
+      <w:r>
+        <w:rPr>
+          <w:rFonts w:ascii="微软雅黑" w:eastAsia="微软雅黑" w:hAnsi="微软雅黑" w:hint="eastAsia"/>
+          <w:color w:val="3E3E3E"/>
+          <w:sz w:val="21"/>
+          <w:szCs w:val="21"/>
+        </w:rPr>
+        <w:t>答：此时此刻。</w:t>
+      </w:r>
+    </w:p>
+    <w:p>
+      <w:pPr>
+        <w:pStyle w:val="a5"/>
+        <w:shd w:val="clear" w:color="auto" w:fill="FFFFFF"/>
+        <w:spacing w:before="0" w:beforeAutospacing="0" w:after="0" w:afterAutospacing="0" w:line="384" w:lineRule="atLeast"/>
+        <w:rPr>
+          <w:rFonts w:ascii="微软雅黑" w:eastAsia="微软雅黑" w:hAnsi="微软雅黑" w:hint="eastAsia"/>
+          <w:color w:val="3E3E3E"/>
+        </w:rPr>
+      </w:pPr>
+    </w:p>
+    <w:p>
+      <w:pPr>
+        <w:pStyle w:val="a5"/>
+        <w:shd w:val="clear" w:color="auto" w:fill="FFFFFF"/>
+        <w:spacing w:before="0" w:beforeAutospacing="0" w:after="0" w:afterAutospacing="0" w:line="384" w:lineRule="atLeast"/>
+        <w:rPr>
+          <w:rFonts w:ascii="微软雅黑" w:eastAsia="微软雅黑" w:hAnsi="微软雅黑" w:hint="eastAsia"/>
+          <w:color w:val="3E3E3E"/>
+        </w:rPr>
+      </w:pPr>
+      <w:r>
+        <w:rPr>
+          <w:rStyle w:val="a6"/>
+          <w:rFonts w:ascii="微软雅黑" w:eastAsia="微软雅黑" w:hAnsi="微软雅黑" w:hint="eastAsia"/>
+          <w:color w:val="888888"/>
+          <w:sz w:val="21"/>
+          <w:szCs w:val="21"/>
+        </w:rPr>
+        <w:t>26、你遇到过哪些让你眼前一亮、醍醐灌顶或对你改变很大的理念？</w:t>
+      </w:r>
+    </w:p>
+    <w:p>
+      <w:pPr>
+        <w:pStyle w:val="a5"/>
+        <w:shd w:val="clear" w:color="auto" w:fill="FFFFFF"/>
+        <w:spacing w:before="0" w:beforeAutospacing="0" w:after="0" w:afterAutospacing="0" w:line="384" w:lineRule="atLeast"/>
+        <w:rPr>
+          <w:rFonts w:ascii="微软雅黑" w:eastAsia="微软雅黑" w:hAnsi="微软雅黑" w:hint="eastAsia"/>
+          <w:color w:val="3E3E3E"/>
+        </w:rPr>
+      </w:pPr>
+      <w:r>
+        <w:rPr>
+          <w:rFonts w:ascii="微软雅黑" w:eastAsia="微软雅黑" w:hAnsi="微软雅黑" w:hint="eastAsia"/>
+          <w:color w:val="3E3E3E"/>
+          <w:sz w:val="21"/>
+          <w:szCs w:val="21"/>
+        </w:rPr>
+        <w:t>答：天赋决定了你能达到的上限，努力程度决定了你能达到的下限。以绝大多数人的努力程度之低，远远没有达到要去拼天赋的地步。</w:t>
+      </w:r>
+    </w:p>
+    <w:p>
+      <w:pPr>
+        <w:pStyle w:val="a5"/>
+        <w:shd w:val="clear" w:color="auto" w:fill="FFFFFF"/>
+        <w:spacing w:before="0" w:beforeAutospacing="0" w:after="0" w:afterAutospacing="0" w:line="384" w:lineRule="atLeast"/>
+        <w:rPr>
+          <w:rFonts w:ascii="微软雅黑" w:eastAsia="微软雅黑" w:hAnsi="微软雅黑" w:hint="eastAsia"/>
+          <w:color w:val="3E3E3E"/>
+        </w:rPr>
+      </w:pPr>
+    </w:p>
+    <w:p>
+      <w:pPr>
+        <w:pStyle w:val="a5"/>
+        <w:shd w:val="clear" w:color="auto" w:fill="FFFFFF"/>
+        <w:spacing w:before="0" w:beforeAutospacing="0" w:after="0" w:afterAutospacing="0" w:line="384" w:lineRule="atLeast"/>
+        <w:rPr>
+          <w:rFonts w:ascii="微软雅黑" w:eastAsia="微软雅黑" w:hAnsi="微软雅黑" w:hint="eastAsia"/>
+          <w:color w:val="3E3E3E"/>
+        </w:rPr>
+      </w:pPr>
+      <w:r>
+        <w:rPr>
+          <w:rStyle w:val="a6"/>
+          <w:rFonts w:ascii="微软雅黑" w:eastAsia="微软雅黑" w:hAnsi="微软雅黑" w:hint="eastAsia"/>
+          <w:color w:val="888888"/>
+          <w:sz w:val="21"/>
+          <w:szCs w:val="21"/>
+        </w:rPr>
+        <w:t>27、人这一生为什么要努力？</w:t>
+      </w:r>
+    </w:p>
+    <w:p>
+      <w:pPr>
+        <w:pStyle w:val="a5"/>
+        <w:shd w:val="clear" w:color="auto" w:fill="FFFFFF"/>
+        <w:spacing w:before="0" w:beforeAutospacing="0" w:after="0" w:afterAutospacing="0" w:line="384" w:lineRule="atLeast"/>
+        <w:rPr>
+          <w:rFonts w:ascii="微软雅黑" w:eastAsia="微软雅黑" w:hAnsi="微软雅黑" w:hint="eastAsia"/>
+          <w:color w:val="3E3E3E"/>
+        </w:rPr>
+      </w:pPr>
+      <w:r>
+        <w:rPr>
+          <w:rFonts w:ascii="微软雅黑" w:eastAsia="微软雅黑" w:hAnsi="微软雅黑" w:hint="eastAsia"/>
+          <w:color w:val="3E3E3E"/>
+          <w:sz w:val="21"/>
+          <w:szCs w:val="21"/>
+        </w:rPr>
+        <w:t>答：最痛苦的事，不是失败，是我本可以。</w:t>
+      </w:r>
+    </w:p>
+    <w:p>
+      <w:pPr>
+        <w:pStyle w:val="a5"/>
+        <w:shd w:val="clear" w:color="auto" w:fill="FFFFFF"/>
+        <w:spacing w:before="0" w:beforeAutospacing="0" w:after="0" w:afterAutospacing="0" w:line="384" w:lineRule="atLeast"/>
+        <w:rPr>
+          <w:rFonts w:ascii="微软雅黑" w:eastAsia="微软雅黑" w:hAnsi="微软雅黑" w:hint="eastAsia"/>
+          <w:color w:val="3E3E3E"/>
+        </w:rPr>
+      </w:pPr>
+    </w:p>
+    <w:p>
+      <w:pPr>
+        <w:pStyle w:val="a5"/>
+        <w:shd w:val="clear" w:color="auto" w:fill="FFFFFF"/>
+        <w:spacing w:before="0" w:beforeAutospacing="0" w:after="0" w:afterAutospacing="0" w:line="384" w:lineRule="atLeast"/>
+        <w:rPr>
+          <w:rFonts w:ascii="微软雅黑" w:eastAsia="微软雅黑" w:hAnsi="微软雅黑" w:hint="eastAsia"/>
+          <w:color w:val="3E3E3E"/>
+        </w:rPr>
+      </w:pPr>
+      <w:r>
+        <w:rPr>
+          <w:rStyle w:val="a6"/>
+          <w:rFonts w:ascii="微软雅黑" w:eastAsia="微软雅黑" w:hAnsi="微软雅黑" w:hint="eastAsia"/>
+          <w:color w:val="888888"/>
+          <w:sz w:val="21"/>
+          <w:szCs w:val="21"/>
+        </w:rPr>
+        <w:t>28、在一个足够小的星球上行走，我们是在上坡还是下坡？</w:t>
+      </w:r>
+    </w:p>
+    <w:p>
+      <w:pPr>
+        <w:pStyle w:val="a5"/>
+        <w:shd w:val="clear" w:color="auto" w:fill="FFFFFF"/>
+        <w:spacing w:before="0" w:beforeAutospacing="0" w:after="0" w:afterAutospacing="0" w:line="384" w:lineRule="atLeast"/>
+        <w:rPr>
+          <w:rFonts w:ascii="微软雅黑" w:eastAsia="微软雅黑" w:hAnsi="微软雅黑" w:hint="eastAsia"/>
+          <w:color w:val="3E3E3E"/>
+        </w:rPr>
+      </w:pPr>
+      <w:r>
+        <w:rPr>
+          <w:rFonts w:ascii="微软雅黑" w:eastAsia="微软雅黑" w:hAnsi="微软雅黑" w:hint="eastAsia"/>
+          <w:color w:val="3E3E3E"/>
+          <w:sz w:val="21"/>
+          <w:szCs w:val="21"/>
+        </w:rPr>
+        <w:t>答：你感觉累就是上坡，感觉轻松就是下坡。</w:t>
+      </w:r>
+    </w:p>
+    <w:p>
+      <w:pPr>
+        <w:pStyle w:val="a5"/>
+        <w:shd w:val="clear" w:color="auto" w:fill="FFFFFF"/>
+        <w:spacing w:before="0" w:beforeAutospacing="0" w:after="0" w:afterAutospacing="0" w:line="384" w:lineRule="atLeast"/>
+        <w:rPr>
+          <w:rFonts w:ascii="微软雅黑" w:eastAsia="微软雅黑" w:hAnsi="微软雅黑" w:hint="eastAsia"/>
+          <w:color w:val="3E3E3E"/>
+        </w:rPr>
+      </w:pPr>
+    </w:p>
+    <w:p>
+      <w:pPr>
+        <w:pStyle w:val="a5"/>
+        <w:shd w:val="clear" w:color="auto" w:fill="FFFFFF"/>
+        <w:spacing w:before="0" w:beforeAutospacing="0" w:after="0" w:afterAutospacing="0" w:line="384" w:lineRule="atLeast"/>
+        <w:rPr>
+          <w:rFonts w:ascii="微软雅黑" w:eastAsia="微软雅黑" w:hAnsi="微软雅黑" w:hint="eastAsia"/>
+          <w:color w:val="3E3E3E"/>
+        </w:rPr>
+      </w:pPr>
+      <w:r>
+        <w:rPr>
+          <w:rStyle w:val="a6"/>
+          <w:rFonts w:ascii="微软雅黑" w:eastAsia="微软雅黑" w:hAnsi="微软雅黑" w:hint="eastAsia"/>
+          <w:color w:val="888888"/>
+          <w:sz w:val="21"/>
+          <w:szCs w:val="21"/>
+        </w:rPr>
+        <w:t>29、听过最落寞的一句话或诗句是什么？</w:t>
+      </w:r>
+    </w:p>
+    <w:p>
+      <w:pPr>
+        <w:pStyle w:val="a5"/>
+        <w:shd w:val="clear" w:color="auto" w:fill="FFFFFF"/>
+        <w:spacing w:before="0" w:beforeAutospacing="0" w:after="0" w:afterAutospacing="0" w:line="384" w:lineRule="atLeast"/>
+        <w:rPr>
+          <w:rFonts w:ascii="微软雅黑" w:eastAsia="微软雅黑" w:hAnsi="微软雅黑" w:hint="eastAsia"/>
+          <w:color w:val="3E3E3E"/>
+        </w:rPr>
+      </w:pPr>
+      <w:r>
+        <w:rPr>
+          <w:rFonts w:ascii="微软雅黑" w:eastAsia="微软雅黑" w:hAnsi="微软雅黑" w:hint="eastAsia"/>
+          <w:color w:val="3E3E3E"/>
+          <w:sz w:val="21"/>
+          <w:szCs w:val="21"/>
+        </w:rPr>
+        <w:t>答：不如意事常八九，可与言者无二三。</w:t>
+      </w:r>
+    </w:p>
+    <w:p>
+      <w:pPr>
+        <w:pStyle w:val="a5"/>
+        <w:shd w:val="clear" w:color="auto" w:fill="FFFFFF"/>
+        <w:spacing w:before="0" w:beforeAutospacing="0" w:after="0" w:afterAutospacing="0" w:line="384" w:lineRule="atLeast"/>
+        <w:rPr>
+          <w:rFonts w:ascii="微软雅黑" w:eastAsia="微软雅黑" w:hAnsi="微软雅黑" w:hint="eastAsia"/>
+          <w:color w:val="3E3E3E"/>
+        </w:rPr>
+      </w:pPr>
+    </w:p>
+    <w:p>
+      <w:pPr>
+        <w:pStyle w:val="a5"/>
+        <w:shd w:val="clear" w:color="auto" w:fill="FFFFFF"/>
+        <w:spacing w:before="0" w:beforeAutospacing="0" w:after="0" w:afterAutospacing="0" w:line="384" w:lineRule="atLeast"/>
+        <w:rPr>
+          <w:rFonts w:ascii="微软雅黑" w:eastAsia="微软雅黑" w:hAnsi="微软雅黑" w:hint="eastAsia"/>
+          <w:color w:val="3E3E3E"/>
+        </w:rPr>
+      </w:pPr>
+      <w:r>
+        <w:rPr>
+          <w:rStyle w:val="a6"/>
+          <w:rFonts w:ascii="微软雅黑" w:eastAsia="微软雅黑" w:hAnsi="微软雅黑" w:hint="eastAsia"/>
+          <w:color w:val="888888"/>
+          <w:sz w:val="21"/>
+          <w:szCs w:val="21"/>
+        </w:rPr>
+        <w:t>30、世界上有那么多好书好电影好动漫注定看不完，我们对这个事实该持何种态度？</w:t>
+      </w:r>
+    </w:p>
+    <w:p>
+      <w:pPr>
+        <w:pStyle w:val="a5"/>
+        <w:shd w:val="clear" w:color="auto" w:fill="FFFFFF"/>
+        <w:spacing w:before="0" w:beforeAutospacing="0" w:after="0" w:afterAutospacing="0" w:line="384" w:lineRule="atLeast"/>
+        <w:rPr>
+          <w:rFonts w:ascii="微软雅黑" w:eastAsia="微软雅黑" w:hAnsi="微软雅黑" w:hint="eastAsia"/>
+          <w:color w:val="3E3E3E"/>
+        </w:rPr>
+      </w:pPr>
+      <w:r>
+        <w:rPr>
+          <w:rFonts w:ascii="微软雅黑" w:eastAsia="微软雅黑" w:hAnsi="微软雅黑" w:hint="eastAsia"/>
+          <w:color w:val="3E3E3E"/>
+          <w:sz w:val="21"/>
+          <w:szCs w:val="21"/>
+        </w:rPr>
+        <w:t>答：怕什么真理无穷，进一寸有一寸的欢喜。——胡适</w:t>
+      </w:r>
+    </w:p>
+    <w:p>
+      <w:pPr>
+        <w:pStyle w:val="a5"/>
+        <w:shd w:val="clear" w:color="auto" w:fill="FFFFFF"/>
+        <w:spacing w:before="0" w:beforeAutospacing="0" w:after="0" w:afterAutospacing="0" w:line="384" w:lineRule="atLeast"/>
+        <w:rPr>
+          <w:rFonts w:ascii="微软雅黑" w:eastAsia="微软雅黑" w:hAnsi="微软雅黑" w:hint="eastAsia"/>
+          <w:color w:val="3E3E3E"/>
+        </w:rPr>
+      </w:pPr>
+    </w:p>
+    <w:p>
+      <w:pPr>
+        <w:pStyle w:val="a5"/>
+        <w:shd w:val="clear" w:color="auto" w:fill="FFFFFF"/>
+        <w:spacing w:before="0" w:beforeAutospacing="0" w:after="0" w:afterAutospacing="0" w:line="384" w:lineRule="atLeast"/>
+        <w:rPr>
+          <w:rFonts w:ascii="微软雅黑" w:eastAsia="微软雅黑" w:hAnsi="微软雅黑" w:hint="eastAsia"/>
+          <w:color w:val="3E3E3E"/>
+        </w:rPr>
+      </w:pPr>
+      <w:r>
+        <w:rPr>
+          <w:rStyle w:val="a6"/>
+          <w:rFonts w:ascii="微软雅黑" w:eastAsia="微软雅黑" w:hAnsi="微软雅黑" w:hint="eastAsia"/>
+          <w:color w:val="888888"/>
+          <w:sz w:val="21"/>
+          <w:szCs w:val="21"/>
+        </w:rPr>
+        <w:t>31、三十岁才开始学习编程靠谱吗？</w:t>
+      </w:r>
+    </w:p>
+    <w:p>
+      <w:pPr>
+        <w:pStyle w:val="a5"/>
+        <w:shd w:val="clear" w:color="auto" w:fill="FFFFFF"/>
+        <w:spacing w:before="0" w:beforeAutospacing="0" w:after="0" w:afterAutospacing="0" w:line="384" w:lineRule="atLeast"/>
+        <w:rPr>
+          <w:rFonts w:ascii="微软雅黑" w:eastAsia="微软雅黑" w:hAnsi="微软雅黑" w:hint="eastAsia"/>
+          <w:color w:val="3E3E3E"/>
+        </w:rPr>
+      </w:pPr>
+      <w:r>
+        <w:rPr>
+          <w:rFonts w:ascii="微软雅黑" w:eastAsia="微软雅黑" w:hAnsi="微软雅黑" w:hint="eastAsia"/>
+          <w:color w:val="3E3E3E"/>
+          <w:sz w:val="21"/>
+          <w:szCs w:val="21"/>
+        </w:rPr>
+        <w:t>答：种一棵树最好的时间是十年前，其次是现在。</w:t>
+      </w:r>
+    </w:p>
+    <w:p>
+      <w:pPr>
+        <w:pStyle w:val="a5"/>
+        <w:shd w:val="clear" w:color="auto" w:fill="FFFFFF"/>
+        <w:spacing w:before="0" w:beforeAutospacing="0" w:after="0" w:afterAutospacing="0" w:line="384" w:lineRule="atLeast"/>
+        <w:rPr>
+          <w:rFonts w:ascii="微软雅黑" w:eastAsia="微软雅黑" w:hAnsi="微软雅黑" w:hint="eastAsia"/>
+          <w:color w:val="3E3E3E"/>
+        </w:rPr>
+      </w:pPr>
+    </w:p>
+    <w:p>
+      <w:pPr>
+        <w:pStyle w:val="a5"/>
+        <w:shd w:val="clear" w:color="auto" w:fill="FFFFFF"/>
+        <w:spacing w:before="0" w:beforeAutospacing="0" w:after="0" w:afterAutospacing="0" w:line="384" w:lineRule="atLeast"/>
+        <w:rPr>
+          <w:rFonts w:ascii="微软雅黑" w:eastAsia="微软雅黑" w:hAnsi="微软雅黑" w:hint="eastAsia"/>
+          <w:color w:val="3E3E3E"/>
+        </w:rPr>
+      </w:pPr>
+      <w:r>
+        <w:rPr>
+          <w:rStyle w:val="a6"/>
+          <w:rFonts w:ascii="微软雅黑" w:eastAsia="微软雅黑" w:hAnsi="微软雅黑" w:hint="eastAsia"/>
+          <w:color w:val="888888"/>
+          <w:sz w:val="21"/>
+          <w:szCs w:val="21"/>
+        </w:rPr>
+        <w:t>32、向喜欢的女生表白被拒绝了，还是喜欢她，怎么办？</w:t>
+      </w:r>
+    </w:p>
+    <w:p>
+      <w:pPr>
+        <w:pStyle w:val="a5"/>
+        <w:shd w:val="clear" w:color="auto" w:fill="FFFFFF"/>
+        <w:spacing w:before="0" w:beforeAutospacing="0" w:after="0" w:afterAutospacing="0" w:line="384" w:lineRule="atLeast"/>
+        <w:rPr>
+          <w:rFonts w:ascii="微软雅黑" w:eastAsia="微软雅黑" w:hAnsi="微软雅黑" w:hint="eastAsia"/>
+          <w:color w:val="3E3E3E"/>
+        </w:rPr>
+      </w:pPr>
+      <w:r>
+        <w:rPr>
+          <w:rFonts w:ascii="微软雅黑" w:eastAsia="微软雅黑" w:hAnsi="微软雅黑" w:hint="eastAsia"/>
+          <w:color w:val="3E3E3E"/>
+          <w:sz w:val="21"/>
+          <w:szCs w:val="21"/>
+        </w:rPr>
+        <w:t>答：也许你弄错了什么是表白，表白应该是最终胜利时的号角，而不应该是发起进攻的冲锋号。</w:t>
+      </w:r>
+    </w:p>
+    <w:p>
+      <w:pPr>
+        <w:pStyle w:val="a5"/>
+        <w:shd w:val="clear" w:color="auto" w:fill="FFFFFF"/>
+        <w:spacing w:before="0" w:beforeAutospacing="0" w:after="0" w:afterAutospacing="0" w:line="384" w:lineRule="atLeast"/>
+        <w:rPr>
+          <w:rFonts w:ascii="微软雅黑" w:eastAsia="微软雅黑" w:hAnsi="微软雅黑" w:hint="eastAsia"/>
+          <w:color w:val="3E3E3E"/>
+        </w:rPr>
+      </w:pPr>
+    </w:p>
+    <w:p>
+      <w:pPr>
+        <w:pStyle w:val="a5"/>
+        <w:shd w:val="clear" w:color="auto" w:fill="FFFFFF"/>
+        <w:spacing w:before="0" w:beforeAutospacing="0" w:after="0" w:afterAutospacing="0" w:line="384" w:lineRule="atLeast"/>
+        <w:rPr>
+          <w:rFonts w:ascii="微软雅黑" w:eastAsia="微软雅黑" w:hAnsi="微软雅黑" w:hint="eastAsia"/>
+          <w:color w:val="3E3E3E"/>
+        </w:rPr>
+      </w:pPr>
+      <w:r>
+        <w:rPr>
+          <w:rStyle w:val="a6"/>
+          <w:rFonts w:ascii="微软雅黑" w:eastAsia="微软雅黑" w:hAnsi="微软雅黑" w:hint="eastAsia"/>
+          <w:color w:val="888888"/>
+          <w:sz w:val="21"/>
+          <w:szCs w:val="21"/>
+        </w:rPr>
+        <w:t>33、省钱的好办法有哪些？</w:t>
+      </w:r>
+    </w:p>
+    <w:p>
+      <w:pPr>
+        <w:pStyle w:val="a5"/>
+        <w:shd w:val="clear" w:color="auto" w:fill="FFFFFF"/>
+        <w:spacing w:before="0" w:beforeAutospacing="0" w:after="0" w:afterAutospacing="0" w:line="384" w:lineRule="atLeast"/>
+        <w:rPr>
+          <w:rFonts w:ascii="微软雅黑" w:eastAsia="微软雅黑" w:hAnsi="微软雅黑" w:hint="eastAsia"/>
+          <w:color w:val="3E3E3E"/>
+        </w:rPr>
+      </w:pPr>
+      <w:r>
+        <w:rPr>
+          <w:rFonts w:ascii="微软雅黑" w:eastAsia="微软雅黑" w:hAnsi="微软雅黑" w:hint="eastAsia"/>
+          <w:color w:val="3E3E3E"/>
+          <w:sz w:val="21"/>
+          <w:szCs w:val="21"/>
+        </w:rPr>
+        <w:t>答：在买任何东西之前牢记九字箴言：你喜欢，你需要，你适合。PS：适用于很多事，包括感情也一样。</w:t>
+      </w:r>
+    </w:p>
+    <w:p>
+      <w:pPr>
+        <w:pStyle w:val="a5"/>
+        <w:shd w:val="clear" w:color="auto" w:fill="FFFFFF"/>
+        <w:spacing w:before="0" w:beforeAutospacing="0" w:after="0" w:afterAutospacing="0" w:line="384" w:lineRule="atLeast"/>
+        <w:rPr>
+          <w:rFonts w:ascii="微软雅黑" w:eastAsia="微软雅黑" w:hAnsi="微软雅黑" w:hint="eastAsia"/>
+          <w:color w:val="3E3E3E"/>
+        </w:rPr>
+      </w:pPr>
+    </w:p>
+    <w:p>
+      <w:pPr>
+        <w:pStyle w:val="a5"/>
+        <w:shd w:val="clear" w:color="auto" w:fill="FFFFFF"/>
+        <w:spacing w:before="0" w:beforeAutospacing="0" w:after="0" w:afterAutospacing="0" w:line="384" w:lineRule="atLeast"/>
+        <w:rPr>
+          <w:rFonts w:ascii="微软雅黑" w:eastAsia="微软雅黑" w:hAnsi="微软雅黑" w:hint="eastAsia"/>
+          <w:color w:val="3E3E3E"/>
+        </w:rPr>
+      </w:pPr>
+      <w:r>
+        <w:rPr>
+          <w:rStyle w:val="a6"/>
+          <w:rFonts w:ascii="微软雅黑" w:eastAsia="微软雅黑" w:hAnsi="微软雅黑" w:hint="eastAsia"/>
+          <w:color w:val="888888"/>
+          <w:sz w:val="21"/>
+          <w:szCs w:val="21"/>
+        </w:rPr>
+        <w:t>34、王阳明的“知行合一”到底如何理解？又怎样运用到实际生活中？</w:t>
+      </w:r>
+    </w:p>
+    <w:p>
+      <w:pPr>
+        <w:pStyle w:val="a5"/>
+        <w:shd w:val="clear" w:color="auto" w:fill="FFFFFF"/>
+        <w:spacing w:before="0" w:beforeAutospacing="0" w:after="0" w:afterAutospacing="0" w:line="384" w:lineRule="atLeast"/>
+        <w:rPr>
+          <w:rFonts w:ascii="微软雅黑" w:eastAsia="微软雅黑" w:hAnsi="微软雅黑" w:hint="eastAsia"/>
+          <w:color w:val="3E3E3E"/>
+        </w:rPr>
+      </w:pPr>
+      <w:r>
+        <w:rPr>
+          <w:rFonts w:ascii="微软雅黑" w:eastAsia="微软雅黑" w:hAnsi="微软雅黑" w:hint="eastAsia"/>
+          <w:color w:val="3E3E3E"/>
+          <w:sz w:val="21"/>
+          <w:szCs w:val="21"/>
+        </w:rPr>
+        <w:lastRenderedPageBreak/>
+        <w:t>答：知道做不到，等于不知道。</w:t>
+      </w:r>
+    </w:p>
+    <w:p>
+      <w:pPr>
+        <w:pStyle w:val="a5"/>
+        <w:shd w:val="clear" w:color="auto" w:fill="FFFFFF"/>
+        <w:spacing w:before="0" w:beforeAutospacing="0" w:after="0" w:afterAutospacing="0" w:line="384" w:lineRule="atLeast"/>
+        <w:rPr>
+          <w:rFonts w:ascii="微软雅黑" w:eastAsia="微软雅黑" w:hAnsi="微软雅黑" w:hint="eastAsia"/>
+          <w:color w:val="3E3E3E"/>
+        </w:rPr>
+      </w:pPr>
+    </w:p>
+    <w:p>
+      <w:pPr>
+        <w:pStyle w:val="a5"/>
+        <w:shd w:val="clear" w:color="auto" w:fill="FFFFFF"/>
+        <w:spacing w:before="0" w:beforeAutospacing="0" w:after="0" w:afterAutospacing="0" w:line="384" w:lineRule="atLeast"/>
+        <w:rPr>
+          <w:rFonts w:ascii="微软雅黑" w:eastAsia="微软雅黑" w:hAnsi="微软雅黑" w:hint="eastAsia"/>
+          <w:color w:val="3E3E3E"/>
+        </w:rPr>
+      </w:pPr>
+      <w:r>
+        <w:rPr>
+          <w:rStyle w:val="a6"/>
+          <w:rFonts w:ascii="微软雅黑" w:eastAsia="微软雅黑" w:hAnsi="微软雅黑" w:hint="eastAsia"/>
+          <w:color w:val="888888"/>
+          <w:sz w:val="21"/>
+          <w:szCs w:val="21"/>
+        </w:rPr>
+        <w:t>35、什么叫见过大世面？</w:t>
+      </w:r>
+    </w:p>
+    <w:p>
+      <w:pPr>
+        <w:pStyle w:val="a5"/>
+        <w:shd w:val="clear" w:color="auto" w:fill="FFFFFF"/>
+        <w:spacing w:before="0" w:beforeAutospacing="0" w:after="0" w:afterAutospacing="0" w:line="384" w:lineRule="atLeast"/>
+        <w:rPr>
+          <w:rFonts w:ascii="微软雅黑" w:eastAsia="微软雅黑" w:hAnsi="微软雅黑" w:hint="eastAsia"/>
+          <w:color w:val="3E3E3E"/>
+        </w:rPr>
+      </w:pPr>
+      <w:r>
+        <w:rPr>
+          <w:rFonts w:ascii="微软雅黑" w:eastAsia="微软雅黑" w:hAnsi="微软雅黑" w:hint="eastAsia"/>
+          <w:color w:val="3E3E3E"/>
+          <w:sz w:val="21"/>
+          <w:szCs w:val="21"/>
+        </w:rPr>
+        <w:t>答：能享受最好的，能承受最坏的。</w:t>
+      </w:r>
+    </w:p>
+    <w:p>
+      <w:pPr>
+        <w:pStyle w:val="a5"/>
+        <w:shd w:val="clear" w:color="auto" w:fill="FFFFFF"/>
+        <w:spacing w:before="0" w:beforeAutospacing="0" w:after="0" w:afterAutospacing="0" w:line="384" w:lineRule="atLeast"/>
+        <w:rPr>
+          <w:rFonts w:ascii="微软雅黑" w:eastAsia="微软雅黑" w:hAnsi="微软雅黑" w:hint="eastAsia"/>
+          <w:color w:val="3E3E3E"/>
+        </w:rPr>
+      </w:pPr>
+    </w:p>
+    <w:p>
+      <w:pPr>
+        <w:pStyle w:val="a5"/>
+        <w:shd w:val="clear" w:color="auto" w:fill="FFFFFF"/>
+        <w:spacing w:before="0" w:beforeAutospacing="0" w:after="0" w:afterAutospacing="0" w:line="384" w:lineRule="atLeast"/>
+        <w:rPr>
+          <w:rFonts w:ascii="微软雅黑" w:eastAsia="微软雅黑" w:hAnsi="微软雅黑" w:hint="eastAsia"/>
+          <w:color w:val="3E3E3E"/>
+        </w:rPr>
+      </w:pPr>
+      <w:r>
+        <w:rPr>
+          <w:rStyle w:val="a6"/>
+          <w:rFonts w:ascii="微软雅黑" w:eastAsia="微软雅黑" w:hAnsi="微软雅黑" w:hint="eastAsia"/>
+          <w:color w:val="888888"/>
+          <w:sz w:val="21"/>
+          <w:szCs w:val="21"/>
+        </w:rPr>
+        <w:t>36、科学和迷信的分界点是哪里？</w:t>
+      </w:r>
+    </w:p>
+    <w:p>
+      <w:pPr>
+        <w:pStyle w:val="a5"/>
+        <w:shd w:val="clear" w:color="auto" w:fill="FFFFFF"/>
+        <w:spacing w:before="0" w:beforeAutospacing="0" w:after="0" w:afterAutospacing="0" w:line="384" w:lineRule="atLeast"/>
+        <w:rPr>
+          <w:rFonts w:ascii="微软雅黑" w:eastAsia="微软雅黑" w:hAnsi="微软雅黑" w:hint="eastAsia"/>
+          <w:color w:val="3E3E3E"/>
+        </w:rPr>
+      </w:pPr>
+      <w:r>
+        <w:rPr>
+          <w:rFonts w:ascii="微软雅黑" w:eastAsia="微软雅黑" w:hAnsi="微软雅黑" w:hint="eastAsia"/>
+          <w:color w:val="3E3E3E"/>
+          <w:sz w:val="21"/>
+          <w:szCs w:val="21"/>
+        </w:rPr>
+        <w:t>答：我错了。</w:t>
+      </w:r>
+    </w:p>
+    <w:p>
+      <w:pPr>
+        <w:pStyle w:val="a5"/>
+        <w:shd w:val="clear" w:color="auto" w:fill="FFFFFF"/>
+        <w:spacing w:before="0" w:beforeAutospacing="0" w:after="0" w:afterAutospacing="0" w:line="384" w:lineRule="atLeast"/>
+        <w:rPr>
+          <w:rFonts w:ascii="微软雅黑" w:eastAsia="微软雅黑" w:hAnsi="微软雅黑" w:hint="eastAsia"/>
+          <w:color w:val="3E3E3E"/>
+        </w:rPr>
+      </w:pPr>
+    </w:p>
+    <w:p>
+      <w:pPr>
+        <w:pStyle w:val="a5"/>
+        <w:shd w:val="clear" w:color="auto" w:fill="FFFFFF"/>
+        <w:spacing w:before="0" w:beforeAutospacing="0" w:after="0" w:afterAutospacing="0" w:line="384" w:lineRule="atLeast"/>
+        <w:rPr>
+          <w:rFonts w:ascii="微软雅黑" w:eastAsia="微软雅黑" w:hAnsi="微软雅黑" w:hint="eastAsia"/>
+          <w:color w:val="3E3E3E"/>
+        </w:rPr>
+      </w:pPr>
+      <w:r>
+        <w:rPr>
+          <w:rStyle w:val="a6"/>
+          <w:rFonts w:ascii="微软雅黑" w:eastAsia="微软雅黑" w:hAnsi="微软雅黑" w:hint="eastAsia"/>
+          <w:color w:val="888888"/>
+          <w:sz w:val="21"/>
+          <w:szCs w:val="21"/>
+        </w:rPr>
+        <w:t>37、扎克伯格初期是怎么保护 Facebook 的最初创意？为什么Facebook 上线后没被其他大公司抄走？</w:t>
+      </w:r>
+    </w:p>
+    <w:p>
+      <w:pPr>
+        <w:pStyle w:val="a5"/>
+        <w:shd w:val="clear" w:color="auto" w:fill="FFFFFF"/>
+        <w:spacing w:before="0" w:beforeAutospacing="0" w:after="0" w:afterAutospacing="0" w:line="384" w:lineRule="atLeast"/>
+        <w:rPr>
+          <w:rFonts w:ascii="微软雅黑" w:eastAsia="微软雅黑" w:hAnsi="微软雅黑" w:hint="eastAsia"/>
+          <w:color w:val="3E3E3E"/>
+        </w:rPr>
+      </w:pPr>
+      <w:r>
+        <w:rPr>
+          <w:rFonts w:ascii="微软雅黑" w:eastAsia="微软雅黑" w:hAnsi="微软雅黑" w:hint="eastAsia"/>
+          <w:color w:val="3E3E3E"/>
+          <w:sz w:val="21"/>
+          <w:szCs w:val="21"/>
+        </w:rPr>
+        <w:t>答：保护创意的最好方法，就是将其最好地执行。</w:t>
+      </w:r>
+    </w:p>
+    <w:p>
+      <w:pPr>
+        <w:pStyle w:val="a5"/>
+        <w:shd w:val="clear" w:color="auto" w:fill="FFFFFF"/>
+        <w:spacing w:before="0" w:beforeAutospacing="0" w:after="0" w:afterAutospacing="0" w:line="384" w:lineRule="atLeast"/>
+        <w:rPr>
+          <w:rFonts w:ascii="微软雅黑" w:eastAsia="微软雅黑" w:hAnsi="微软雅黑" w:hint="eastAsia"/>
+          <w:color w:val="3E3E3E"/>
+        </w:rPr>
+      </w:pPr>
+    </w:p>
+    <w:p>
+      <w:pPr>
+        <w:pStyle w:val="a5"/>
+        <w:shd w:val="clear" w:color="auto" w:fill="FFFFFF"/>
+        <w:spacing w:before="0" w:beforeAutospacing="0" w:after="0" w:afterAutospacing="0" w:line="384" w:lineRule="atLeast"/>
+        <w:rPr>
+          <w:rFonts w:ascii="微软雅黑" w:eastAsia="微软雅黑" w:hAnsi="微软雅黑" w:hint="eastAsia"/>
+          <w:color w:val="3E3E3E"/>
+        </w:rPr>
+      </w:pPr>
+      <w:r>
+        <w:rPr>
+          <w:rStyle w:val="a6"/>
+          <w:rFonts w:ascii="微软雅黑" w:eastAsia="微软雅黑" w:hAnsi="微软雅黑" w:hint="eastAsia"/>
+          <w:color w:val="888888"/>
+          <w:sz w:val="21"/>
+          <w:szCs w:val="21"/>
+        </w:rPr>
+        <w:t>38、员工辞职最主要的原因是什么？</w:t>
+      </w:r>
+    </w:p>
+    <w:p>
+      <w:pPr>
+        <w:pStyle w:val="a5"/>
+        <w:shd w:val="clear" w:color="auto" w:fill="FFFFFF"/>
+        <w:spacing w:before="0" w:beforeAutospacing="0" w:after="0" w:afterAutospacing="0" w:line="384" w:lineRule="atLeast"/>
+        <w:rPr>
+          <w:rFonts w:ascii="微软雅黑" w:eastAsia="微软雅黑" w:hAnsi="微软雅黑" w:hint="eastAsia"/>
+          <w:color w:val="3E3E3E"/>
+        </w:rPr>
+      </w:pPr>
+      <w:r>
+        <w:rPr>
+          <w:rFonts w:ascii="微软雅黑" w:eastAsia="微软雅黑" w:hAnsi="微软雅黑" w:hint="eastAsia"/>
+          <w:color w:val="3E3E3E"/>
+          <w:sz w:val="21"/>
+          <w:szCs w:val="21"/>
+        </w:rPr>
+        <w:t>答：钱少事多离家远，位低权轻责任重。</w:t>
+      </w:r>
+    </w:p>
+    <w:p>
+      <w:pPr>
+        <w:pStyle w:val="a5"/>
+        <w:shd w:val="clear" w:color="auto" w:fill="FFFFFF"/>
+        <w:spacing w:before="0" w:beforeAutospacing="0" w:after="0" w:afterAutospacing="0" w:line="384" w:lineRule="atLeast"/>
+        <w:rPr>
+          <w:rFonts w:ascii="微软雅黑" w:eastAsia="微软雅黑" w:hAnsi="微软雅黑" w:hint="eastAsia"/>
+          <w:color w:val="3E3E3E"/>
+        </w:rPr>
+      </w:pPr>
+    </w:p>
+    <w:p>
+      <w:pPr>
+        <w:pStyle w:val="a5"/>
+        <w:shd w:val="clear" w:color="auto" w:fill="FFFFFF"/>
+        <w:spacing w:before="0" w:beforeAutospacing="0" w:after="0" w:afterAutospacing="0" w:line="384" w:lineRule="atLeast"/>
+        <w:rPr>
+          <w:rFonts w:ascii="微软雅黑" w:eastAsia="微软雅黑" w:hAnsi="微软雅黑" w:hint="eastAsia"/>
+          <w:color w:val="3E3E3E"/>
+        </w:rPr>
+      </w:pPr>
+      <w:r>
+        <w:rPr>
+          <w:rStyle w:val="a6"/>
+          <w:rFonts w:ascii="微软雅黑" w:eastAsia="微软雅黑" w:hAnsi="微软雅黑" w:hint="eastAsia"/>
+          <w:color w:val="888888"/>
+          <w:sz w:val="21"/>
+          <w:szCs w:val="21"/>
+        </w:rPr>
+        <w:t>39、你在生活中得到过的最好的建议是什么？</w:t>
+      </w:r>
+    </w:p>
+    <w:p>
+      <w:pPr>
+        <w:pStyle w:val="a5"/>
+        <w:shd w:val="clear" w:color="auto" w:fill="FFFFFF"/>
+        <w:spacing w:before="0" w:beforeAutospacing="0" w:after="0" w:afterAutospacing="0" w:line="384" w:lineRule="atLeast"/>
+        <w:rPr>
+          <w:rFonts w:ascii="微软雅黑" w:eastAsia="微软雅黑" w:hAnsi="微软雅黑" w:hint="eastAsia"/>
+          <w:color w:val="3E3E3E"/>
+        </w:rPr>
+      </w:pPr>
+      <w:r>
+        <w:rPr>
+          <w:rFonts w:ascii="微软雅黑" w:eastAsia="微软雅黑" w:hAnsi="微软雅黑" w:hint="eastAsia"/>
+          <w:color w:val="3E3E3E"/>
+          <w:sz w:val="21"/>
+          <w:szCs w:val="21"/>
+        </w:rPr>
+        <w:t>答：“过度自我关注是万恶之源”、“永远不要为尚未发生的事儿拧巴”、“觉得为时已晚的时候，恰恰是最早的时候”。</w:t>
+      </w:r>
+    </w:p>
+    <w:p>
+      <w:pPr>
+        <w:pStyle w:val="a5"/>
+        <w:shd w:val="clear" w:color="auto" w:fill="FFFFFF"/>
+        <w:spacing w:before="0" w:beforeAutospacing="0" w:after="0" w:afterAutospacing="0" w:line="384" w:lineRule="atLeast"/>
+        <w:rPr>
+          <w:rFonts w:ascii="微软雅黑" w:eastAsia="微软雅黑" w:hAnsi="微软雅黑" w:hint="eastAsia"/>
+          <w:color w:val="3E3E3E"/>
+        </w:rPr>
+      </w:pPr>
+    </w:p>
+    <w:p>
+      <w:pPr>
+        <w:pStyle w:val="a5"/>
+        <w:shd w:val="clear" w:color="auto" w:fill="FFFFFF"/>
+        <w:spacing w:before="0" w:beforeAutospacing="0" w:after="0" w:afterAutospacing="0" w:line="384" w:lineRule="atLeast"/>
+        <w:rPr>
+          <w:rFonts w:ascii="微软雅黑" w:eastAsia="微软雅黑" w:hAnsi="微软雅黑" w:hint="eastAsia"/>
+          <w:color w:val="3E3E3E"/>
+        </w:rPr>
+      </w:pPr>
+      <w:r>
+        <w:rPr>
+          <w:rStyle w:val="a6"/>
+          <w:rFonts w:ascii="微软雅黑" w:eastAsia="微软雅黑" w:hAnsi="微软雅黑" w:hint="eastAsia"/>
+          <w:color w:val="888888"/>
+          <w:sz w:val="21"/>
+          <w:szCs w:val="21"/>
+        </w:rPr>
+        <w:t>40、哪些行为是浪费时间？</w:t>
+      </w:r>
+    </w:p>
+    <w:p>
+      <w:pPr>
+        <w:pStyle w:val="a5"/>
+        <w:shd w:val="clear" w:color="auto" w:fill="FFFFFF"/>
+        <w:spacing w:before="0" w:beforeAutospacing="0" w:after="0" w:afterAutospacing="0" w:line="384" w:lineRule="atLeast"/>
+        <w:rPr>
+          <w:rFonts w:ascii="微软雅黑" w:eastAsia="微软雅黑" w:hAnsi="微软雅黑" w:hint="eastAsia"/>
+          <w:color w:val="3E3E3E"/>
+        </w:rPr>
+      </w:pPr>
+      <w:r>
+        <w:rPr>
+          <w:rFonts w:ascii="微软雅黑" w:eastAsia="微软雅黑" w:hAnsi="微软雅黑" w:hint="eastAsia"/>
+          <w:color w:val="3E3E3E"/>
+          <w:sz w:val="21"/>
+          <w:szCs w:val="21"/>
+        </w:rPr>
+        <w:t>答：思而不学+犹豫不决。</w:t>
+      </w:r>
+    </w:p>
+    <w:p>
+      <w:pPr>
+        <w:pStyle w:val="a5"/>
+        <w:shd w:val="clear" w:color="auto" w:fill="FFFFFF"/>
+        <w:spacing w:before="0" w:beforeAutospacing="0" w:after="0" w:afterAutospacing="0" w:line="384" w:lineRule="atLeast"/>
+        <w:rPr>
+          <w:rFonts w:ascii="微软雅黑" w:eastAsia="微软雅黑" w:hAnsi="微软雅黑" w:hint="eastAsia"/>
+          <w:color w:val="3E3E3E"/>
+        </w:rPr>
+      </w:pPr>
+    </w:p>
+    <w:p>
+      <w:pPr>
+        <w:pStyle w:val="a5"/>
+        <w:shd w:val="clear" w:color="auto" w:fill="FFFFFF"/>
+        <w:spacing w:before="0" w:beforeAutospacing="0" w:after="0" w:afterAutospacing="0" w:line="384" w:lineRule="atLeast"/>
+        <w:rPr>
+          <w:rFonts w:ascii="微软雅黑" w:eastAsia="微软雅黑" w:hAnsi="微软雅黑" w:hint="eastAsia"/>
+          <w:color w:val="3E3E3E"/>
+        </w:rPr>
+      </w:pPr>
+      <w:r>
+        <w:rPr>
+          <w:rStyle w:val="a6"/>
+          <w:rFonts w:ascii="微软雅黑" w:eastAsia="微软雅黑" w:hAnsi="微软雅黑" w:hint="eastAsia"/>
+          <w:color w:val="888888"/>
+          <w:sz w:val="21"/>
+          <w:szCs w:val="21"/>
+        </w:rPr>
+        <w:lastRenderedPageBreak/>
+        <w:t>41、最能燃起你学习激情的一句话是什么？</w:t>
+      </w:r>
+    </w:p>
+    <w:p>
+      <w:pPr>
+        <w:pStyle w:val="a5"/>
+        <w:shd w:val="clear" w:color="auto" w:fill="FFFFFF"/>
+        <w:spacing w:before="0" w:beforeAutospacing="0" w:after="0" w:afterAutospacing="0" w:line="384" w:lineRule="atLeast"/>
+        <w:rPr>
+          <w:rFonts w:ascii="微软雅黑" w:eastAsia="微软雅黑" w:hAnsi="微软雅黑" w:hint="eastAsia"/>
+          <w:color w:val="3E3E3E"/>
+        </w:rPr>
+      </w:pPr>
+      <w:r>
+        <w:rPr>
+          <w:rFonts w:ascii="微软雅黑" w:eastAsia="微软雅黑" w:hAnsi="微软雅黑" w:hint="eastAsia"/>
+          <w:color w:val="3E3E3E"/>
+          <w:sz w:val="21"/>
+          <w:szCs w:val="21"/>
+        </w:rPr>
+        <w:t>答：你不能把这个世界，让给你所鄙视的人。</w:t>
+      </w:r>
+    </w:p>
+    <w:p>
+      <w:pPr>
+        <w:pStyle w:val="a5"/>
+        <w:shd w:val="clear" w:color="auto" w:fill="FFFFFF"/>
+        <w:spacing w:before="0" w:beforeAutospacing="0" w:after="0" w:afterAutospacing="0" w:line="384" w:lineRule="atLeast"/>
+        <w:rPr>
+          <w:rFonts w:ascii="微软雅黑" w:eastAsia="微软雅黑" w:hAnsi="微软雅黑" w:hint="eastAsia"/>
+          <w:color w:val="3E3E3E"/>
+        </w:rPr>
+      </w:pPr>
+    </w:p>
+    <w:p>
+      <w:pPr>
+        <w:pStyle w:val="a5"/>
+        <w:shd w:val="clear" w:color="auto" w:fill="FFFFFF"/>
+        <w:spacing w:before="0" w:beforeAutospacing="0" w:after="0" w:afterAutospacing="0" w:line="384" w:lineRule="atLeast"/>
+        <w:rPr>
+          <w:rFonts w:ascii="微软雅黑" w:eastAsia="微软雅黑" w:hAnsi="微软雅黑" w:hint="eastAsia"/>
+          <w:color w:val="3E3E3E"/>
+        </w:rPr>
+      </w:pPr>
+      <w:r>
+        <w:rPr>
+          <w:rStyle w:val="a6"/>
+          <w:rFonts w:ascii="微软雅黑" w:eastAsia="微软雅黑" w:hAnsi="微软雅黑" w:hint="eastAsia"/>
+          <w:color w:val="888888"/>
+          <w:sz w:val="21"/>
+          <w:szCs w:val="21"/>
+        </w:rPr>
+        <w:t>42、如果好人没好报，我们为什么还要做好人？</w:t>
+      </w:r>
+    </w:p>
+    <w:p>
+      <w:pPr>
+        <w:pStyle w:val="a5"/>
+        <w:shd w:val="clear" w:color="auto" w:fill="FFFFFF"/>
+        <w:spacing w:before="0" w:beforeAutospacing="0" w:after="0" w:afterAutospacing="0" w:line="384" w:lineRule="atLeast"/>
+        <w:rPr>
+          <w:rFonts w:ascii="微软雅黑" w:eastAsia="微软雅黑" w:hAnsi="微软雅黑" w:hint="eastAsia"/>
+          <w:color w:val="3E3E3E"/>
+        </w:rPr>
+      </w:pPr>
+      <w:r>
+        <w:rPr>
+          <w:rFonts w:ascii="微软雅黑" w:eastAsia="微软雅黑" w:hAnsi="微软雅黑" w:hint="eastAsia"/>
+          <w:color w:val="3E3E3E"/>
+          <w:sz w:val="21"/>
+          <w:szCs w:val="21"/>
+        </w:rPr>
+        <w:t>答：我们坚持一件事情，并不是因为这样做了会有效果，而是坚信，这样做是对的。——哈维尔</w:t>
+      </w:r>
+    </w:p>
+    <w:p>
+      <w:pPr>
+        <w:pStyle w:val="a5"/>
+        <w:shd w:val="clear" w:color="auto" w:fill="FFFFFF"/>
+        <w:spacing w:before="0" w:beforeAutospacing="0" w:after="0" w:afterAutospacing="0" w:line="384" w:lineRule="atLeast"/>
+        <w:rPr>
+          <w:rFonts w:ascii="微软雅黑" w:eastAsia="微软雅黑" w:hAnsi="微软雅黑" w:hint="eastAsia"/>
+          <w:color w:val="3E3E3E"/>
+        </w:rPr>
+      </w:pPr>
+    </w:p>
+    <w:p>
+      <w:pPr>
+        <w:pStyle w:val="a5"/>
+        <w:shd w:val="clear" w:color="auto" w:fill="FFFFFF"/>
+        <w:spacing w:before="0" w:beforeAutospacing="0" w:after="0" w:afterAutospacing="0" w:line="384" w:lineRule="atLeast"/>
+        <w:rPr>
+          <w:rFonts w:ascii="微软雅黑" w:eastAsia="微软雅黑" w:hAnsi="微软雅黑" w:hint="eastAsia"/>
+          <w:color w:val="3E3E3E"/>
+        </w:rPr>
+      </w:pPr>
+      <w:r>
+        <w:rPr>
+          <w:rStyle w:val="a6"/>
+          <w:rFonts w:ascii="微软雅黑" w:eastAsia="微软雅黑" w:hAnsi="微软雅黑" w:hint="eastAsia"/>
+          <w:color w:val="888888"/>
+          <w:sz w:val="21"/>
+          <w:szCs w:val="21"/>
+        </w:rPr>
+        <w:t>43、恋爱半年，女朋友觉得没有了开始时的新鲜感，怎么办？</w:t>
+      </w:r>
+    </w:p>
+    <w:p>
+      <w:pPr>
+        <w:pStyle w:val="a5"/>
+        <w:shd w:val="clear" w:color="auto" w:fill="FFFFFF"/>
+        <w:spacing w:before="0" w:beforeAutospacing="0" w:after="0" w:afterAutospacing="0" w:line="384" w:lineRule="atLeast"/>
+        <w:rPr>
+          <w:rFonts w:ascii="微软雅黑" w:eastAsia="微软雅黑" w:hAnsi="微软雅黑" w:hint="eastAsia"/>
+          <w:color w:val="3E3E3E"/>
+        </w:rPr>
+      </w:pPr>
+      <w:r>
+        <w:rPr>
+          <w:rFonts w:ascii="微软雅黑" w:eastAsia="微软雅黑" w:hAnsi="微软雅黑" w:hint="eastAsia"/>
+          <w:color w:val="3E3E3E"/>
+          <w:sz w:val="21"/>
+          <w:szCs w:val="21"/>
+        </w:rPr>
+        <w:t>答：所谓新鲜感，不是和未知的人一起去做同样的事情，而是和已知的人一起去体验未知的人生。</w:t>
+      </w:r>
+    </w:p>
+    <w:p>
+      <w:pPr>
+        <w:pStyle w:val="a5"/>
+        <w:shd w:val="clear" w:color="auto" w:fill="FFFFFF"/>
+        <w:spacing w:before="0" w:beforeAutospacing="0" w:after="0" w:afterAutospacing="0" w:line="384" w:lineRule="atLeast"/>
+        <w:rPr>
+          <w:rFonts w:ascii="微软雅黑" w:eastAsia="微软雅黑" w:hAnsi="微软雅黑" w:hint="eastAsia"/>
+          <w:color w:val="3E3E3E"/>
+        </w:rPr>
+      </w:pPr>
+    </w:p>
+    <w:p>
+      <w:pPr>
+        <w:pStyle w:val="a5"/>
+        <w:shd w:val="clear" w:color="auto" w:fill="FFFFFF"/>
+        <w:spacing w:before="0" w:beforeAutospacing="0" w:after="0" w:afterAutospacing="0" w:line="384" w:lineRule="atLeast"/>
+        <w:rPr>
+          <w:rFonts w:ascii="微软雅黑" w:eastAsia="微软雅黑" w:hAnsi="微软雅黑" w:hint="eastAsia"/>
+          <w:color w:val="3E3E3E"/>
+        </w:rPr>
+      </w:pPr>
+      <w:r>
+        <w:rPr>
+          <w:rStyle w:val="a6"/>
+          <w:rFonts w:ascii="微软雅黑" w:eastAsia="微软雅黑" w:hAnsi="微软雅黑" w:hint="eastAsia"/>
+          <w:color w:val="888888"/>
+          <w:sz w:val="21"/>
+          <w:szCs w:val="21"/>
+        </w:rPr>
+        <w:t>44、为什么大家都要上大学找工作，而不太喜欢开出租车、开小店、开饭馆、摆街边早餐小吃摊等“短平快”项目？</w:t>
+      </w:r>
+    </w:p>
+    <w:p>
+      <w:pPr>
+        <w:pStyle w:val="a5"/>
+        <w:shd w:val="clear" w:color="auto" w:fill="FFFFFF"/>
+        <w:spacing w:before="0" w:beforeAutospacing="0" w:after="0" w:afterAutospacing="0" w:line="384" w:lineRule="atLeast"/>
+        <w:rPr>
+          <w:rFonts w:ascii="微软雅黑" w:eastAsia="微软雅黑" w:hAnsi="微软雅黑" w:hint="eastAsia"/>
+          <w:color w:val="3E3E3E"/>
+        </w:rPr>
+      </w:pPr>
+      <w:r>
+        <w:rPr>
+          <w:rFonts w:ascii="微软雅黑" w:eastAsia="微软雅黑" w:hAnsi="微软雅黑" w:hint="eastAsia"/>
+          <w:color w:val="3E3E3E"/>
+          <w:sz w:val="21"/>
+          <w:szCs w:val="21"/>
+        </w:rPr>
+        <w:t>答：“孩子，我要求你读书用功，不是因为我要你跟别人比成绩，而是因为，我希望你将来会拥有选择的权利，选择有意义、有时间的工作，而不是被迫谋生。当你的工作在你心中有意义，你就有成就感。当你的工作给你时间，不剥夺你的生活，你就有尊严。成就感和尊严，给你快乐。”——龙应台</w:t>
+      </w:r>
+    </w:p>
+    <w:p>
+      <w:pPr>
+        <w:pStyle w:val="a5"/>
+        <w:shd w:val="clear" w:color="auto" w:fill="FFFFFF"/>
+        <w:spacing w:before="0" w:beforeAutospacing="0" w:after="0" w:afterAutospacing="0" w:line="384" w:lineRule="atLeast"/>
+        <w:rPr>
+          <w:rFonts w:ascii="微软雅黑" w:eastAsia="微软雅黑" w:hAnsi="微软雅黑" w:hint="eastAsia"/>
+          <w:color w:val="3E3E3E"/>
+        </w:rPr>
+      </w:pPr>
+    </w:p>
+    <w:p>
+      <w:pPr>
+        <w:pStyle w:val="a5"/>
+        <w:shd w:val="clear" w:color="auto" w:fill="FFFFFF"/>
+        <w:spacing w:before="0" w:beforeAutospacing="0" w:after="0" w:afterAutospacing="0" w:line="384" w:lineRule="atLeast"/>
+        <w:rPr>
+          <w:rFonts w:ascii="微软雅黑" w:eastAsia="微软雅黑" w:hAnsi="微软雅黑" w:hint="eastAsia"/>
+          <w:color w:val="3E3E3E"/>
+        </w:rPr>
+      </w:pPr>
+      <w:r>
+        <w:rPr>
+          <w:rStyle w:val="a6"/>
+          <w:rFonts w:ascii="微软雅黑" w:eastAsia="微软雅黑" w:hAnsi="微软雅黑" w:hint="eastAsia"/>
+          <w:color w:val="888888"/>
+          <w:sz w:val="21"/>
+          <w:szCs w:val="21"/>
+        </w:rPr>
+        <w:t>45、情商不高的例子有哪些？</w:t>
+      </w:r>
+    </w:p>
+    <w:p>
+      <w:pPr>
+        <w:pStyle w:val="a5"/>
+        <w:shd w:val="clear" w:color="auto" w:fill="FFFFFF"/>
+        <w:spacing w:before="0" w:beforeAutospacing="0" w:after="0" w:afterAutospacing="0" w:line="384" w:lineRule="atLeast"/>
+        <w:rPr>
+          <w:rFonts w:ascii="微软雅黑" w:eastAsia="微软雅黑" w:hAnsi="微软雅黑" w:hint="eastAsia"/>
+          <w:color w:val="3E3E3E"/>
+        </w:rPr>
+      </w:pPr>
+      <w:r>
+        <w:rPr>
+          <w:rFonts w:ascii="微软雅黑" w:eastAsia="微软雅黑" w:hAnsi="微软雅黑" w:hint="eastAsia"/>
+          <w:color w:val="3E3E3E"/>
+          <w:sz w:val="21"/>
+          <w:szCs w:val="21"/>
+        </w:rPr>
+        <w:t>答：对陌生人毕恭毕敬，对亲近的人随意发怒……</w:t>
+      </w:r>
+    </w:p>
+    <w:p>
+      <w:pPr>
+        <w:pStyle w:val="a5"/>
+        <w:shd w:val="clear" w:color="auto" w:fill="FFFFFF"/>
+        <w:spacing w:before="0" w:beforeAutospacing="0" w:after="0" w:afterAutospacing="0" w:line="384" w:lineRule="atLeast"/>
+        <w:rPr>
+          <w:rFonts w:ascii="微软雅黑" w:eastAsia="微软雅黑" w:hAnsi="微软雅黑" w:hint="eastAsia"/>
+          <w:color w:val="3E3E3E"/>
+        </w:rPr>
+      </w:pPr>
+    </w:p>
+    <w:p>
+      <w:pPr>
+        <w:pStyle w:val="a5"/>
+        <w:shd w:val="clear" w:color="auto" w:fill="FFFFFF"/>
+        <w:spacing w:before="0" w:beforeAutospacing="0" w:after="0" w:afterAutospacing="0" w:line="384" w:lineRule="atLeast"/>
+        <w:rPr>
+          <w:rFonts w:ascii="微软雅黑" w:eastAsia="微软雅黑" w:hAnsi="微软雅黑" w:hint="eastAsia"/>
+          <w:color w:val="3E3E3E"/>
+        </w:rPr>
+      </w:pPr>
+      <w:r>
+        <w:rPr>
+          <w:rStyle w:val="a6"/>
+          <w:rFonts w:ascii="微软雅黑" w:eastAsia="微软雅黑" w:hAnsi="微软雅黑" w:hint="eastAsia"/>
+          <w:color w:val="888888"/>
+          <w:sz w:val="21"/>
+          <w:szCs w:val="21"/>
+        </w:rPr>
+        <w:t>46、如何看待“年轻的时候需要的是朋友而不是人脉”？</w:t>
+      </w:r>
+    </w:p>
+    <w:p>
+      <w:pPr>
+        <w:pStyle w:val="a5"/>
+        <w:shd w:val="clear" w:color="auto" w:fill="FFFFFF"/>
+        <w:spacing w:before="0" w:beforeAutospacing="0" w:after="0" w:afterAutospacing="0" w:line="384" w:lineRule="atLeast"/>
+        <w:rPr>
+          <w:rFonts w:ascii="微软雅黑" w:eastAsia="微软雅黑" w:hAnsi="微软雅黑" w:hint="eastAsia"/>
+          <w:color w:val="3E3E3E"/>
+        </w:rPr>
+      </w:pPr>
+      <w:r>
+        <w:rPr>
+          <w:rFonts w:ascii="微软雅黑" w:eastAsia="微软雅黑" w:hAnsi="微软雅黑" w:hint="eastAsia"/>
+          <w:color w:val="3E3E3E"/>
+          <w:sz w:val="21"/>
+          <w:szCs w:val="21"/>
+        </w:rPr>
+        <w:lastRenderedPageBreak/>
+        <w:t>答：没有目的之交往，才能感动人。</w:t>
+      </w:r>
+    </w:p>
+    <w:p>
+      <w:pPr>
+        <w:pStyle w:val="a5"/>
+        <w:shd w:val="clear" w:color="auto" w:fill="FFFFFF"/>
+        <w:spacing w:before="0" w:beforeAutospacing="0" w:after="0" w:afterAutospacing="0" w:line="384" w:lineRule="atLeast"/>
+        <w:rPr>
+          <w:rFonts w:ascii="微软雅黑" w:eastAsia="微软雅黑" w:hAnsi="微软雅黑" w:hint="eastAsia"/>
+          <w:color w:val="3E3E3E"/>
+        </w:rPr>
+      </w:pPr>
+    </w:p>
+    <w:p>
+      <w:pPr>
+        <w:pStyle w:val="a5"/>
+        <w:shd w:val="clear" w:color="auto" w:fill="FFFFFF"/>
+        <w:spacing w:before="0" w:beforeAutospacing="0" w:after="0" w:afterAutospacing="0" w:line="384" w:lineRule="atLeast"/>
+        <w:rPr>
+          <w:rFonts w:ascii="微软雅黑" w:eastAsia="微软雅黑" w:hAnsi="微软雅黑" w:hint="eastAsia"/>
+          <w:color w:val="3E3E3E"/>
+        </w:rPr>
+      </w:pPr>
+      <w:r>
+        <w:rPr>
+          <w:rStyle w:val="a6"/>
+          <w:rFonts w:ascii="微软雅黑" w:eastAsia="微软雅黑" w:hAnsi="微软雅黑" w:hint="eastAsia"/>
+          <w:color w:val="888888"/>
+          <w:sz w:val="21"/>
+          <w:szCs w:val="21"/>
+        </w:rPr>
+        <w:t>47、有哪些道理是你读了不信，听不进去，直到你亲身经历方笃信不疑的？</w:t>
+      </w:r>
+    </w:p>
+    <w:p>
+      <w:pPr>
+        <w:pStyle w:val="a5"/>
+        <w:shd w:val="clear" w:color="auto" w:fill="FFFFFF"/>
+        <w:spacing w:before="0" w:beforeAutospacing="0" w:after="0" w:afterAutospacing="0" w:line="384" w:lineRule="atLeast"/>
+        <w:rPr>
+          <w:rFonts w:ascii="微软雅黑" w:eastAsia="微软雅黑" w:hAnsi="微软雅黑" w:hint="eastAsia"/>
+          <w:color w:val="3E3E3E"/>
+        </w:rPr>
+      </w:pPr>
+      <w:r>
+        <w:rPr>
+          <w:rFonts w:ascii="微软雅黑" w:eastAsia="微软雅黑" w:hAnsi="微软雅黑" w:hint="eastAsia"/>
+          <w:color w:val="3E3E3E"/>
+          <w:sz w:val="21"/>
+          <w:szCs w:val="21"/>
+        </w:rPr>
+        <w:t>答：不要低估你的能力，不要高估你的毅力。</w:t>
+      </w:r>
+    </w:p>
+    <w:p>
+      <w:pPr>
+        <w:pStyle w:val="a5"/>
+        <w:shd w:val="clear" w:color="auto" w:fill="FFFFFF"/>
+        <w:spacing w:before="0" w:beforeAutospacing="0" w:after="0" w:afterAutospacing="0" w:line="384" w:lineRule="atLeast"/>
+        <w:rPr>
+          <w:rFonts w:ascii="微软雅黑" w:eastAsia="微软雅黑" w:hAnsi="微软雅黑" w:hint="eastAsia"/>
+          <w:color w:val="3E3E3E"/>
+        </w:rPr>
+      </w:pPr>
+    </w:p>
+    <w:p>
+      <w:pPr>
+        <w:pStyle w:val="a5"/>
+        <w:shd w:val="clear" w:color="auto" w:fill="FFFFFF"/>
+        <w:spacing w:before="0" w:beforeAutospacing="0" w:after="0" w:afterAutospacing="0" w:line="384" w:lineRule="atLeast"/>
+        <w:rPr>
+          <w:rFonts w:ascii="微软雅黑" w:eastAsia="微软雅黑" w:hAnsi="微软雅黑" w:hint="eastAsia"/>
+          <w:color w:val="3E3E3E"/>
+        </w:rPr>
+      </w:pPr>
+      <w:r>
+        <w:rPr>
+          <w:rStyle w:val="a6"/>
+          <w:rFonts w:ascii="微软雅黑" w:eastAsia="微软雅黑" w:hAnsi="微软雅黑" w:hint="eastAsia"/>
+          <w:color w:val="888888"/>
+          <w:sz w:val="21"/>
+          <w:szCs w:val="21"/>
+        </w:rPr>
+        <w:t>48、有哪些我们熟知的名言其实还有后半句？</w:t>
+      </w:r>
+    </w:p>
+    <w:p>
+      <w:pPr>
+        <w:pStyle w:val="a5"/>
+        <w:shd w:val="clear" w:color="auto" w:fill="FFFFFF"/>
+        <w:spacing w:before="0" w:beforeAutospacing="0" w:after="0" w:afterAutospacing="0" w:line="384" w:lineRule="atLeast"/>
+        <w:rPr>
+          <w:rFonts w:ascii="微软雅黑" w:eastAsia="微软雅黑" w:hAnsi="微软雅黑" w:hint="eastAsia"/>
+          <w:color w:val="3E3E3E"/>
+        </w:rPr>
+      </w:pPr>
+      <w:r>
+        <w:rPr>
+          <w:rFonts w:ascii="微软雅黑" w:eastAsia="微软雅黑" w:hAnsi="微软雅黑" w:hint="eastAsia"/>
+          <w:color w:val="3E3E3E"/>
+          <w:sz w:val="21"/>
+          <w:szCs w:val="21"/>
+        </w:rPr>
+        <w:t>答：“人是生而自由的”，下一句是：“但无往不在枷锁之中”，再下一句是：“自以为是其他一切主人的人，反而比其他一切更是奴隶。”</w:t>
+      </w:r>
+    </w:p>
+    <w:p>
+      <w:pPr>
+        <w:widowControl/>
+        <w:jc w:val="left"/>
+        <w:rPr>
+          <w:rFonts w:ascii="宋体" w:eastAsia="宋体" w:hAnsi="宋体" w:cs="宋体"/>
+          <w:kern w:val="0"/>
+          <w:sz w:val="24"/>
+        </w:rPr>
+      </w:pPr>
+      <w:r>
+        <w:rPr>
+          <w:rFonts w:ascii="宋体" w:eastAsia="宋体" w:hAnsi="宋体" w:cs="宋体"/>
+          <w:kern w:val="0"/>
+          <w:sz w:val="24"/>
+        </w:rPr>
+        <w:br w:type="page"/>
+      </w:r>
+    </w:p>
     <w:p>
       <w:pPr>
         <w:widowControl/>
@@ -36790,11 +39307,6 @@
       </w:r>
     </w:p>
     <w:p>
-      <w:pPr>
-        <w:rPr>
-          <w:rFonts w:hint="eastAsia"/>
-        </w:rPr>
-      </w:pPr>
       <w:r>
         <w:rPr>
           <w:rFonts w:hint="eastAsia"/>
@@ -36802,19 +39314,8 @@
         <w:t>你若没有耐心去等待成功，那么你就需要用一生的耐心去面对失败！</w:t>
       </w:r>
     </w:p>
-    <w:p>
-      <w:pPr>
-        <w:rPr>
-          <w:rFonts w:hint="eastAsia"/>
-        </w:rPr>
-      </w:pPr>
-    </w:p>
-    <w:p>
-      <w:pPr>
-        <w:rPr>
-          <w:rFonts w:hint="eastAsia"/>
-        </w:rPr>
-      </w:pPr>
+    <w:p/>
+    <w:p>
       <w:r>
         <w:rPr>
           <w:rFonts w:hint="eastAsia"/>
@@ -36847,11 +39348,6 @@
       </w:r>
     </w:p>
     <w:p>
-      <w:pPr>
-        <w:rPr>
-          <w:rFonts w:hint="eastAsia"/>
-        </w:rPr>
-      </w:pPr>
       <w:r>
         <w:rPr>
           <w:rFonts w:hint="eastAsia"/>
@@ -36866,11 +39362,6 @@
       </w:r>
     </w:p>
     <w:p>
-      <w:pPr>
-        <w:rPr>
-          <w:rFonts w:hint="eastAsia"/>
-        </w:rPr>
-      </w:pPr>
       <w:r>
         <w:rPr>
           <w:rFonts w:hint="eastAsia"/>
@@ -36885,11 +39376,6 @@
       </w:r>
     </w:p>
     <w:p>
-      <w:pPr>
-        <w:rPr>
-          <w:rFonts w:hint="eastAsia"/>
-        </w:rPr>
-      </w:pPr>
       <w:r>
         <w:rPr>
           <w:rFonts w:hint="eastAsia"/>
@@ -36904,11 +39390,6 @@
       </w:r>
     </w:p>
     <w:p>
-      <w:pPr>
-        <w:rPr>
-          <w:rFonts w:hint="eastAsia"/>
-        </w:rPr>
-      </w:pPr>
       <w:r>
         <w:rPr>
           <w:rFonts w:hint="eastAsia"/>
@@ -36959,11 +39440,6 @@
       </w:r>
     </w:p>
     <w:p>
-      <w:pPr>
-        <w:rPr>
-          <w:rFonts w:hint="eastAsia"/>
-        </w:rPr>
-      </w:pPr>
       <w:r>
         <w:rPr>
           <w:rFonts w:hint="eastAsia"/>
@@ -36990,11 +39466,6 @@
       </w:r>
     </w:p>
     <w:p>
-      <w:pPr>
-        <w:rPr>
-          <w:rFonts w:hint="eastAsia"/>
-        </w:rPr>
-      </w:pPr>
       <w:r>
         <w:rPr>
           <w:rFonts w:hint="eastAsia"/>
@@ -37033,11 +39504,6 @@
       </w:r>
     </w:p>
     <w:p>
-      <w:pPr>
-        <w:rPr>
-          <w:rFonts w:hint="eastAsia"/>
-        </w:rPr>
-      </w:pPr>
       <w:r>
         <w:rPr>
           <w:rFonts w:hint="eastAsia"/>
@@ -37070,11 +39536,6 @@
       </w:r>
     </w:p>
     <w:p>
-      <w:pPr>
-        <w:rPr>
-          <w:rFonts w:hint="eastAsia"/>
-        </w:rPr>
-      </w:pPr>
       <w:r>
         <w:rPr>
           <w:rFonts w:hint="eastAsia"/>
@@ -37113,11 +39574,6 @@
       </w:r>
     </w:p>
     <w:p>
-      <w:pPr>
-        <w:rPr>
-          <w:rFonts w:hint="eastAsia"/>
-        </w:rPr>
-      </w:pPr>
       <w:r>
         <w:rPr>
           <w:rFonts w:hint="eastAsia"/>
@@ -37144,11 +39600,6 @@
       </w:r>
     </w:p>
     <w:p>
-      <w:pPr>
-        <w:rPr>
-          <w:rFonts w:hint="eastAsia"/>
-        </w:rPr>
-      </w:pPr>
       <w:r>
         <w:rPr>
           <w:rFonts w:hint="eastAsia"/>
@@ -37175,11 +39626,6 @@
       </w:r>
     </w:p>
     <w:p>
-      <w:pPr>
-        <w:rPr>
-          <w:rFonts w:hint="eastAsia"/>
-        </w:rPr>
-      </w:pPr>
       <w:r>
         <w:rPr>
           <w:rFonts w:hint="eastAsia"/>
@@ -37206,11 +39652,6 @@
       </w:r>
     </w:p>
     <w:p>
-      <w:pPr>
-        <w:rPr>
-          <w:rFonts w:hint="eastAsia"/>
-        </w:rPr>
-      </w:pPr>
       <w:r>
         <w:rPr>
           <w:rFonts w:hint="eastAsia"/>
@@ -37225,11 +39666,6 @@
       </w:r>
     </w:p>
     <w:p>
-      <w:pPr>
-        <w:rPr>
-          <w:rFonts w:hint="eastAsia"/>
-        </w:rPr>
-      </w:pPr>
       <w:r>
         <w:rPr>
           <w:rFonts w:hint="eastAsia"/>
@@ -37316,11 +39752,6 @@
       </w:r>
     </w:p>
     <w:p>
-      <w:pPr>
-        <w:rPr>
-          <w:rFonts w:hint="eastAsia"/>
-        </w:rPr>
-      </w:pPr>
       <w:r>
         <w:rPr>
           <w:rFonts w:hint="eastAsia"/>
@@ -37347,11 +39778,6 @@
       </w:r>
     </w:p>
     <w:p>
-      <w:pPr>
-        <w:rPr>
-          <w:rFonts w:hint="eastAsia"/>
-        </w:rPr>
-      </w:pPr>
       <w:r>
         <w:rPr>
           <w:rFonts w:hint="eastAsia"/>
@@ -37415,11 +39841,6 @@
       </w:r>
     </w:p>
     <w:p>
-      <w:pPr>
-        <w:rPr>
-          <w:rFonts w:hint="eastAsia"/>
-        </w:rPr>
-      </w:pPr>
       <w:r>
         <w:rPr>
           <w:rFonts w:hint="eastAsia"/>
@@ -37521,10 +39942,11 @@
     <w:lsdException w:name="Title" w:qFormat="1"/>
     <w:lsdException w:name="Default Paragraph Font" w:semiHidden="1"/>
     <w:lsdException w:name="Subtitle" w:qFormat="1"/>
-    <w:lsdException w:name="Strong" w:qFormat="1"/>
+    <w:lsdException w:name="Strong" w:uiPriority="22" w:qFormat="1"/>
     <w:lsdException w:name="Emphasis" w:qFormat="1"/>
     <w:lsdException w:name="HTML Top of Form" w:semiHidden="1" w:uiPriority="99" w:unhideWhenUsed="1"/>
     <w:lsdException w:name="HTML Bottom of Form" w:semiHidden="1" w:uiPriority="99" w:unhideWhenUsed="1"/>
+    <w:lsdException w:name="Normal (Web)" w:uiPriority="99"/>
     <w:lsdException w:name="Normal Table" w:semiHidden="1" w:qFormat="1"/>
     <w:lsdException w:name="No List" w:semiHidden="1" w:uiPriority="99" w:unhideWhenUsed="1"/>
     <w:lsdException w:name="Outline List 1" w:semiHidden="1" w:uiPriority="99" w:unhideWhenUsed="1"/>
@@ -37746,6 +40168,34 @@
       <w:kern w:val="2"/>
       <w:sz w:val="18"/>
       <w:szCs w:val="18"/>
+    </w:rPr>
+  </w:style>
+  <w:style w:type="paragraph" w:styleId="a5">
+    <w:name w:val="Normal (Web)"/>
+    <w:basedOn w:val="a"/>
+    <w:uiPriority w:val="99"/>
+    <w:unhideWhenUsed/>
+    <w:rsid w:val="00845169"/>
+    <w:pPr>
+      <w:widowControl/>
+      <w:spacing w:before="100" w:beforeAutospacing="1" w:after="100" w:afterAutospacing="1"/>
+      <w:jc w:val="left"/>
+    </w:pPr>
+    <w:rPr>
+      <w:rFonts w:ascii="宋体" w:eastAsia="宋体" w:hAnsi="宋体" w:cs="宋体"/>
+      <w:kern w:val="0"/>
+      <w:sz w:val="24"/>
+    </w:rPr>
+  </w:style>
+  <w:style w:type="character" w:styleId="a6">
+    <w:name w:val="Strong"/>
+    <w:basedOn w:val="a0"/>
+    <w:uiPriority w:val="22"/>
+    <w:qFormat/>
+    <w:rsid w:val="00845169"/>
+    <w:rPr>
+      <w:b/>
+      <w:bCs/>
     </w:rPr>
   </w:style>
 </w:styles>

</xml_diff>